<commit_message>
Changed equation numbering to use R code rather than JavaScript insted of British Rail
git-svn-id: svn://svn.r-forge.r-project.org/svnroot/hwriterplus@7 edb9625f-4e0d-4859-8d74-9fd3b1da38cb
</commit_message>
<xml_diff>
--- a/pkg/hwriterPlus/inst/examples/BrowserExample.docx
+++ b/pkg/hwriterPlus/inst/examples/BrowserExample.docx
@@ -10,6 +10,8 @@
           <w:lang w:val="en"/>
         </w:rPr>
       </w:pPr>
+      <w:bookmarkStart w:id="0" w:name="_GoBack"/>
+      <w:bookmarkEnd w:id="0"/>
     </w:p>
     <w:p>
       <w:pPr>
@@ -25,17 +27,7 @@
           <w:rFonts w:eastAsia="Times New Roman"/>
           <w:lang w:val="en"/>
         </w:rPr>
-        <w:t>Example of a Document</w:t>
-      </w:r>
-      <w:bookmarkStart w:id="0" w:name="_GoBack"/>
-      <w:bookmarkEnd w:id="0"/>
-      <w:r>
-        <w:rPr>
-          <w:rStyle w:val="title1"/>
-          <w:rFonts w:eastAsia="Times New Roman"/>
-          <w:lang w:val="en"/>
-        </w:rPr>
-        <w:t xml:space="preserve"> for Display in a Browser</w:t>
+        <w:t>Example of a Document for Display in a Browser</w:t>
       </w:r>
     </w:p>
     <w:p>
@@ -54,23 +46,13 @@
           <w:lang w:val="en"/>
         </w:rPr>
       </w:pPr>
-      <w:proofErr w:type="spellStart"/>
       <w:r>
         <w:rPr>
           <w:rStyle w:val="subtitle1"/>
           <w:rFonts w:eastAsia="Times New Roman"/>
           <w:lang w:val="en"/>
         </w:rPr>
-        <w:t>Dr</w:t>
-      </w:r>
-      <w:proofErr w:type="spellEnd"/>
-      <w:r>
-        <w:rPr>
-          <w:rStyle w:val="subtitle1"/>
-          <w:rFonts w:eastAsia="Times New Roman"/>
-          <w:lang w:val="en"/>
-        </w:rPr>
-        <w:t xml:space="preserve"> David J Scott</w:t>
+        <w:t>Dr David J Scott</w:t>
       </w:r>
     </w:p>
     <w:p>
@@ -115,7 +97,6 @@
         <w:br/>
         <w:t xml:space="preserve">Ordinary paragraph text can be entering using </w:t>
       </w:r>
-      <w:proofErr w:type="spellStart"/>
       <w:r>
         <w:rPr>
           <w:rFonts w:ascii="Courier New" w:eastAsia="Times New Roman" w:hAnsi="Courier New" w:cs="Courier New"/>
@@ -123,29 +104,12 @@
         </w:rPr>
         <w:t>hwrite</w:t>
       </w:r>
-      <w:proofErr w:type="spellEnd"/>
-      <w:r>
-        <w:rPr>
-          <w:rFonts w:eastAsia="Times New Roman"/>
-          <w:lang w:val="en"/>
-        </w:rPr>
-        <w:t xml:space="preserve">. Aspects of the text such as the font family, face, size and </w:t>
-      </w:r>
-      <w:proofErr w:type="spellStart"/>
-      <w:r>
-        <w:rPr>
-          <w:rFonts w:eastAsia="Times New Roman"/>
-          <w:lang w:val="en"/>
-        </w:rPr>
-        <w:t>colour</w:t>
-      </w:r>
-      <w:proofErr w:type="spellEnd"/>
-      <w:r>
-        <w:rPr>
-          <w:rFonts w:eastAsia="Times New Roman"/>
-          <w:lang w:val="en"/>
-        </w:rPr>
-        <w:t xml:space="preserve"> can be altered in line by using tags or styles.</w:t>
+      <w:r>
+        <w:rPr>
+          <w:rFonts w:eastAsia="Times New Roman"/>
+          <w:lang w:val="en"/>
+        </w:rPr>
+        <w:t>. Aspects of the text such as the font family, face, size and colour can be altered in line by using tags or styles.</w:t>
       </w:r>
       <w:r>
         <w:rPr>
@@ -212,23 +176,7 @@
           <w:rFonts w:eastAsia="Times New Roman"/>
           <w:lang w:val="en"/>
         </w:rPr>
-        <w:t xml:space="preserve"> </w:t>
-      </w:r>
-      <w:proofErr w:type="spellStart"/>
-      <w:r>
-        <w:rPr>
-          <w:rFonts w:eastAsia="Times New Roman"/>
-          <w:lang w:val="en"/>
-        </w:rPr>
-        <w:t>coloured</w:t>
-      </w:r>
-      <w:proofErr w:type="spellEnd"/>
-      <w:r>
-        <w:rPr>
-          <w:rFonts w:eastAsia="Times New Roman"/>
-          <w:lang w:val="en"/>
-        </w:rPr>
-        <w:t xml:space="preserve"> </w:t>
+        <w:t xml:space="preserve"> coloured </w:t>
       </w:r>
       <w:r>
         <w:rPr>
@@ -285,18 +233,8 @@
           <w:rFonts w:eastAsia="Times New Roman"/>
           <w:lang w:val="en"/>
         </w:rPr>
-        <w:t>.</w:t>
-      </w:r>
-      <w:proofErr w:type="spellStart"/>
-      <w:r>
-        <w:rPr>
-          <w:rStyle w:val="pkg1"/>
-          <w:rFonts w:eastAsia="Times New Roman"/>
-          <w:lang w:val="en"/>
-        </w:rPr>
-        <w:t>css</w:t>
-      </w:r>
-      <w:proofErr w:type="spellEnd"/>
+        <w:t>.css</w:t>
+      </w:r>
       <w:r>
         <w:rPr>
           <w:rFonts w:eastAsia="Times New Roman"/>
@@ -639,23 +577,7 @@
           <w:rFonts w:eastAsia="Times New Roman"/>
           <w:lang w:val="en"/>
         </w:rPr>
-        <w:t>, although this may not work in some browsers without the presence of additional fonts. Codes can be used instead of `\</w:t>
-      </w:r>
-      <w:proofErr w:type="spellStart"/>
-      <w:r>
-        <w:rPr>
-          <w:rFonts w:eastAsia="Times New Roman"/>
-          <w:lang w:val="en"/>
-        </w:rPr>
-        <w:t>LaTeX</w:t>
-      </w:r>
-      <w:proofErr w:type="spellEnd"/>
-      <w:r>
-        <w:rPr>
-          <w:rFonts w:eastAsia="Times New Roman"/>
-          <w:lang w:val="en"/>
-        </w:rPr>
-        <w:t>`-like names:</w:t>
+        <w:t>, although this may not work in some browsers without the presence of additional fonts. Codes can be used instead of `\LaTeX`-like names:</w:t>
       </w:r>
       <w:r>
         <w:rPr>
@@ -691,23 +613,7 @@
           <w:rFonts w:eastAsia="Times New Roman"/>
           <w:lang w:val="en"/>
         </w:rPr>
-        <w:t xml:space="preserve">rated by escaping with "\", so for example we can obtain </w:t>
-      </w:r>
-      <w:proofErr w:type="gramStart"/>
-      <w:r>
-        <w:rPr>
-          <w:rFonts w:eastAsia="Times New Roman"/>
-          <w:lang w:val="en"/>
-        </w:rPr>
-        <w:t>" and</w:t>
-      </w:r>
-      <w:proofErr w:type="gramEnd"/>
-      <w:r>
-        <w:rPr>
-          <w:rFonts w:eastAsia="Times New Roman"/>
-          <w:lang w:val="en"/>
-        </w:rPr>
-        <w:t xml:space="preserve"> ' in the middle of some text.</w:t>
+        <w:t>rated by escaping with "\", so for example we can obtain " and ' in the middle of some text.</w:t>
       </w:r>
       <w:r>
         <w:rPr>
@@ -754,23 +660,7 @@
           <w:rFonts w:eastAsia="Times New Roman"/>
           <w:lang w:val="en"/>
         </w:rPr>
-        <w:t>e produced by other means, for example by `\</w:t>
-      </w:r>
-      <w:proofErr w:type="spellStart"/>
-      <w:r>
-        <w:rPr>
-          <w:rFonts w:eastAsia="Times New Roman"/>
-          <w:lang w:val="en"/>
-        </w:rPr>
-        <w:t>LaTeX</w:t>
-      </w:r>
-      <w:proofErr w:type="spellEnd"/>
-      <w:r>
-        <w:rPr>
-          <w:rFonts w:eastAsia="Times New Roman"/>
-          <w:lang w:val="en"/>
-        </w:rPr>
-        <w:t>` or Word's equation editor. The following expression was produced by Word's equation editor then saved as a jpeg.</w:t>
+        <w:t>e produced by other means, for example by `\LaTeX` or Word's equation editor. The following expression was produced by Word's equation editor then saved as a jpeg.</w:t>
       </w:r>
     </w:p>
     <w:p>
@@ -787,7 +677,7 @@
           <w:noProof/>
         </w:rPr>
         <w:drawing>
-          <wp:inline distT="0" distB="0" distL="0" distR="0" wp14:anchorId="08BB9474" wp14:editId="1F3AE622">
+          <wp:inline distT="0" distB="0" distL="0" distR="0">
             <wp:extent cx="5734050" cy="533400"/>
             <wp:effectExtent l="0" t="0" r="0" b="0"/>
             <wp:docPr id="1" name="Picture 1" descr="DisplayedEquation.jpg"/>
@@ -804,7 +694,7 @@
                     </pic:cNvPicPr>
                   </pic:nvPicPr>
                   <pic:blipFill>
-                    <a:blip r:embed="rId5">
+                    <a:blip r:link="rId5">
                       <a:extLst>
                         <a:ext uri="{28A0092B-C50C-407E-A947-70E740481C1C}">
                           <a14:useLocalDpi xmlns:a14="http://schemas.microsoft.com/office/drawing/2010/main" val="0"/>
@@ -850,13 +740,6 @@
           <w:lang w:val="en"/>
         </w:rPr>
         <w:br/>
-      </w:r>
-      <w:proofErr w:type="gramStart"/>
-      <w:r>
-        <w:rPr>
-          <w:rFonts w:eastAsia="Times New Roman"/>
-          <w:lang w:val="en"/>
-        </w:rPr>
         <w:t>To enable the rendering of complex mathematical expression</w:t>
       </w:r>
       <w:r>
@@ -864,31 +747,7 @@
           <w:rFonts w:eastAsia="Times New Roman"/>
           <w:lang w:val="en"/>
         </w:rPr>
-        <w:t>s using `\</w:t>
-      </w:r>
-      <w:proofErr w:type="spellStart"/>
-      <w:r>
-        <w:rPr>
-          <w:rFonts w:eastAsia="Times New Roman"/>
-          <w:lang w:val="en"/>
-        </w:rPr>
-        <w:t>LaTeX</w:t>
-      </w:r>
-      <w:proofErr w:type="spellEnd"/>
-      <w:r>
-        <w:rPr>
-          <w:rFonts w:eastAsia="Times New Roman"/>
-          <w:lang w:val="en"/>
-        </w:rPr>
-        <w:t>` syntax, JavaScript is required, the JavaScript being run when the file is loaded into the browser.</w:t>
-      </w:r>
-      <w:proofErr w:type="gramEnd"/>
-      <w:r>
-        <w:rPr>
-          <w:rFonts w:eastAsia="Times New Roman"/>
-          <w:lang w:val="en"/>
-        </w:rPr>
-        <w:t xml:space="preserve"> The package </w:t>
+        <w:t xml:space="preserve">s using `\LaTeX` syntax, JavaScript is required, the JavaScript being run when the file is loaded into the browser. The package </w:t>
       </w:r>
       <w:r>
         <w:rPr>
@@ -903,39 +762,7 @@
           <w:rFonts w:eastAsia="Times New Roman"/>
           <w:lang w:val="en"/>
         </w:rPr>
-        <w:t xml:space="preserve"> uses </w:t>
-      </w:r>
-      <w:proofErr w:type="spellStart"/>
-      <w:r>
-        <w:rPr>
-          <w:rFonts w:eastAsia="Times New Roman"/>
-          <w:lang w:val="en"/>
-        </w:rPr>
-        <w:t>MathPlayer</w:t>
-      </w:r>
-      <w:proofErr w:type="spellEnd"/>
-      <w:r>
-        <w:rPr>
-          <w:rFonts w:eastAsia="Times New Roman"/>
-          <w:lang w:val="en"/>
-        </w:rPr>
-        <w:t xml:space="preserve"> to do the rendering. An alternative is </w:t>
-      </w:r>
-      <w:proofErr w:type="spellStart"/>
-      <w:r>
-        <w:rPr>
-          <w:rFonts w:eastAsia="Times New Roman"/>
-          <w:lang w:val="en"/>
-        </w:rPr>
-        <w:t>MathJax</w:t>
-      </w:r>
-      <w:proofErr w:type="spellEnd"/>
-      <w:r>
-        <w:rPr>
-          <w:rFonts w:eastAsia="Times New Roman"/>
-          <w:lang w:val="en"/>
-        </w:rPr>
-        <w:t xml:space="preserve"> which is used by </w:t>
+        <w:t xml:space="preserve"> uses MathPlayer to do the rendering. An alternative is MathJax which is used by </w:t>
       </w:r>
       <w:r>
         <w:rPr>
@@ -950,23 +777,7 @@
           <w:rFonts w:eastAsia="Times New Roman"/>
           <w:lang w:val="en"/>
         </w:rPr>
-        <w:t xml:space="preserve"> In this example </w:t>
-      </w:r>
-      <w:proofErr w:type="spellStart"/>
-      <w:r>
-        <w:rPr>
-          <w:rFonts w:eastAsia="Times New Roman"/>
-          <w:lang w:val="en"/>
-        </w:rPr>
-        <w:t>MathPlayer</w:t>
-      </w:r>
-      <w:proofErr w:type="spellEnd"/>
-      <w:r>
-        <w:rPr>
-          <w:rFonts w:eastAsia="Times New Roman"/>
-          <w:lang w:val="en"/>
-        </w:rPr>
-        <w:t xml:space="preserve"> is </w:t>
+        <w:t xml:space="preserve"> In this example MathPlayer is </w:t>
       </w:r>
       <w:r>
         <w:rPr>
@@ -975,23 +786,13 @@
         </w:rPr>
         <w:t xml:space="preserve">used. This is an extension to the package </w:t>
       </w:r>
-      <w:proofErr w:type="spellStart"/>
       <w:r>
         <w:rPr>
           <w:rStyle w:val="pkg1"/>
           <w:rFonts w:eastAsia="Times New Roman"/>
           <w:lang w:val="en"/>
         </w:rPr>
-        <w:t>hwriter</w:t>
-      </w:r>
-      <w:proofErr w:type="spellEnd"/>
-      <w:r>
-        <w:rPr>
-          <w:rStyle w:val="pkg1"/>
-          <w:rFonts w:eastAsia="Times New Roman"/>
-          <w:lang w:val="en"/>
-        </w:rPr>
-        <w:t>.</w:t>
+        <w:t>hwriter.</w:t>
       </w:r>
       <w:r>
         <w:rPr>
@@ -1006,76 +807,7 @@
           <w:lang w:val="en"/>
         </w:rPr>
         <w:br/>
-        <w:t>Here is an inline expression</w:t>
-      </w:r>
-      <w:proofErr w:type="gramStart"/>
-      <w:r>
-        <w:rPr>
-          <w:rFonts w:eastAsia="Times New Roman"/>
-          <w:lang w:val="en"/>
-        </w:rPr>
-        <w:t>:</w:t>
-      </w:r>
-      <w:r>
-        <w:rPr>
-          <w:position w:val="-18"/>
-        </w:rPr>
-        <w:object w:dxaOrig="1080" w:dyaOrig="520">
-          <v:shapetype id="_x0000_t75" coordsize="21600,21600" o:spt="75" o:preferrelative="t" path="m@4@5l@4@11@9@11@9@5xe" filled="f" stroked="f">
-            <v:stroke joinstyle="miter"/>
-            <v:formulas>
-              <v:f eqn="if lineDrawn pixelLineWidth 0"/>
-              <v:f eqn="sum @0 1 0"/>
-              <v:f eqn="sum 0 0 @1"/>
-              <v:f eqn="prod @2 1 2"/>
-              <v:f eqn="prod @3 21600 pixelWidth"/>
-              <v:f eqn="prod @3 21600 pixelHeight"/>
-              <v:f eqn="sum @0 0 1"/>
-              <v:f eqn="prod @6 1 2"/>
-              <v:f eqn="prod @7 21600 pixelWidth"/>
-              <v:f eqn="sum @8 21600 0"/>
-              <v:f eqn="prod @7 21600 pixelHeight"/>
-              <v:f eqn="sum @10 21600 0"/>
-            </v:formulas>
-            <v:path o:extrusionok="f" gradientshapeok="t" o:connecttype="rect"/>
-            <o:lock v:ext="edit" aspectratio="t"/>
-          </v:shapetype>
-          <v:shape id="_x0000_i1028" type="#_x0000_t75" style="width:54pt;height:25.8pt" o:ole="">
-            <v:imagedata r:id="rId6" o:title=""/>
-          </v:shape>
-          <o:OLEObject Type="Embed" ProgID="Equation.DSMT4" ShapeID="_x0000_i1028" DrawAspect="Content" ObjectID="_1384262349" r:id="rId7"/>
-        </w:object>
-      </w:r>
-      <w:r>
-        <w:rPr>
-          <w:rFonts w:eastAsia="Times New Roman"/>
-          <w:lang w:val="en"/>
-        </w:rPr>
-        <w:t>,</w:t>
-      </w:r>
-      <w:proofErr w:type="gramEnd"/>
-      <w:r>
-        <w:rPr>
-          <w:rFonts w:eastAsia="Times New Roman"/>
-          <w:lang w:val="en"/>
-        </w:rPr>
-        <w:t xml:space="preserve"> followed by two displayed expressions, one of which is numbered and </w:t>
-      </w:r>
-      <w:proofErr w:type="spellStart"/>
-      <w:r>
-        <w:rPr>
-          <w:rFonts w:eastAsia="Times New Roman"/>
-          <w:lang w:val="en"/>
-        </w:rPr>
-        <w:t>labelled</w:t>
-      </w:r>
-      <w:proofErr w:type="spellEnd"/>
-      <w:r>
-        <w:rPr>
-          <w:rFonts w:eastAsia="Times New Roman"/>
-          <w:lang w:val="en"/>
-        </w:rPr>
-        <w:t xml:space="preserve">. The first example also has a box around it, by assigning the value </w:t>
+        <w:t xml:space="preserve">Here is an inline expression:`\int_{-\infty}^{1}f(x)dx`, followed by two displayed expressions, one of which is numbered and labelled. The first example also has a box around it, by assigning the value </w:t>
       </w:r>
       <w:r>
         <w:rPr>
@@ -1098,7 +830,6 @@
         </w:rPr>
         <w:t xml:space="preserve"> to the argument </w:t>
       </w:r>
-      <w:proofErr w:type="spellStart"/>
       <w:r>
         <w:rPr>
           <w:rFonts w:ascii="Courier New" w:eastAsia="Times New Roman" w:hAnsi="Courier New" w:cs="Courier New"/>
@@ -1106,7 +837,6 @@
         </w:rPr>
         <w:t>table.attributes</w:t>
       </w:r>
-      <w:proofErr w:type="spellEnd"/>
       <w:r>
         <w:rPr>
           <w:rFonts w:eastAsia="Times New Roman"/>
@@ -1142,7 +872,7 @@
         <w:tblLook w:val="04A0" w:firstRow="1" w:lastRow="0" w:firstColumn="1" w:lastColumn="0" w:noHBand="0" w:noVBand="1"/>
       </w:tblPr>
       <w:tblGrid>
-        <w:gridCol w:w="1230"/>
+        <w:gridCol w:w="2643"/>
       </w:tblGrid>
       <w:tr>
         <w:trPr>
@@ -1169,30 +899,16 @@
           </w:tcPr>
           <w:p>
             <w:pPr>
-              <w:tabs>
-                <w:tab w:val="center" w:pos="450"/>
-                <w:tab w:val="right" w:pos="900"/>
-              </w:tabs>
-              <w:rPr>
-                <w:rFonts w:eastAsia="Times New Roman"/>
-              </w:rPr>
-            </w:pPr>
-            <w:r>
-              <w:rPr>
-                <w:rFonts w:eastAsia="Times New Roman"/>
-              </w:rPr>
-              <w:tab/>
-            </w:r>
-            <w:r>
-              <w:rPr>
-                <w:position w:val="-18"/>
-              </w:rPr>
-              <w:object w:dxaOrig="1080" w:dyaOrig="520">
-                <v:shape id="_x0000_i1029" type="#_x0000_t75" style="width:54pt;height:25.8pt" o:ole="">
-                  <v:imagedata r:id="rId8" o:title=""/>
-                </v:shape>
-                <o:OLEObject Type="Embed" ProgID="Equation.DSMT4" ShapeID="_x0000_i1029" DrawAspect="Content" ObjectID="_1384262350" r:id="rId9"/>
-              </w:object>
+              <w:jc w:val="center"/>
+              <w:rPr>
+                <w:rFonts w:eastAsia="Times New Roman"/>
+              </w:rPr>
+            </w:pPr>
+            <w:r>
+              <w:rPr>
+                <w:rFonts w:eastAsia="Times New Roman"/>
+              </w:rPr>
+              <w:t>`\int_{-\infty}^{1}f(x)dx`</w:t>
             </w:r>
           </w:p>
         </w:tc>
@@ -1326,10 +1042,6 @@
           </w:tcPr>
           <w:p>
             <w:pPr>
-              <w:tabs>
-                <w:tab w:val="center" w:pos="3300"/>
-                <w:tab w:val="right" w:pos="6600"/>
-              </w:tabs>
               <w:jc w:val="center"/>
               <w:rPr>
                 <w:rFonts w:eastAsia="Times New Roman"/>
@@ -1337,14 +1049,15 @@
             </w:pPr>
             <w:r>
               <w:rPr>
-                <w:position w:val="-28"/>
-              </w:rPr>
-              <w:object w:dxaOrig="4959" w:dyaOrig="680">
-                <v:shape id="_x0000_i1030" type="#_x0000_t75" style="width:247.8pt;height:34.2pt" o:ole="">
-                  <v:imagedata r:id="rId10" o:title=""/>
-                </v:shape>
-                <o:OLEObject Type="Embed" ProgID="Equation.DSMT4" ShapeID="_x0000_i1030" DrawAspect="Content" ObjectID="_1384262351" r:id="rId11"/>
-              </w:object>
+                <w:rFonts w:eastAsia="Times New Roman"/>
+              </w:rPr>
+              <w:t xml:space="preserve">`\{ 26.119 &lt; \sum_{i=1}^n(X_i-\bar{X})^2\} </w:t>
+            </w:r>
+            <w:r>
+              <w:rPr>
+                <w:rFonts w:eastAsia="Times New Roman"/>
+              </w:rPr>
+              <w:t>\bigcup\ \{ 5.629 &gt; \sum_{i=1}^n (X_i-\bar{X})^2 \}.`</w:t>
             </w:r>
           </w:p>
         </w:tc>
@@ -1433,25 +1146,53 @@
           <w:rFonts w:eastAsia="Times New Roman"/>
           <w:lang w:val="en"/>
         </w:rPr>
-        <w:t>.</w:t>
-      </w:r>
-      <w:proofErr w:type="spellStart"/>
+        <w:t>.wmf</w:t>
+      </w:r>
+      <w:r>
+        <w:rPr>
+          <w:rStyle w:val="equation"/>
+          <w:rFonts w:eastAsia="Times New Roman"/>
+          <w:lang w:val="en"/>
+        </w:rPr>
+        <w:t xml:space="preserve"> images for example. The only scalable image format which can be displayed by all the common browsers (Internet Explorer, Firefox, Safari and Chrome) appears to be </w:t>
+      </w:r>
       <w:r>
         <w:rPr>
           <w:rStyle w:val="pkg1"/>
           <w:rFonts w:eastAsia="Times New Roman"/>
           <w:lang w:val="en"/>
         </w:rPr>
-        <w:t>wmf</w:t>
-      </w:r>
-      <w:proofErr w:type="spellEnd"/>
-      <w:r>
-        <w:rPr>
-          <w:rStyle w:val="equation"/>
-          <w:rFonts w:eastAsia="Times New Roman"/>
-          <w:lang w:val="en"/>
-        </w:rPr>
-        <w:t xml:space="preserve"> images for example. The only scalable image format which can be displayed by all the common browsers (Internet Explorer, Firefox, Safari and Chrome) appears to be </w:t>
+        <w:t>.svg</w:t>
+      </w:r>
+      <w:r>
+        <w:rPr>
+          <w:rStyle w:val="equation"/>
+          <w:rFonts w:eastAsia="Times New Roman"/>
+          <w:lang w:val="en"/>
+        </w:rPr>
+        <w:t>, scalable vector graphics.</w:t>
+      </w:r>
+      <w:r>
+        <w:rPr>
+          <w:rFonts w:eastAsia="Times New Roman"/>
+          <w:lang w:val="en"/>
+        </w:rPr>
+        <w:br/>
+      </w:r>
+      <w:r>
+        <w:rPr>
+          <w:rFonts w:eastAsia="Times New Roman"/>
+          <w:lang w:val="en"/>
+        </w:rPr>
+        <w:br/>
+      </w:r>
+      <w:r>
+        <w:rPr>
+          <w:rStyle w:val="equation"/>
+          <w:rFonts w:eastAsia="Times New Roman"/>
+          <w:lang w:val="en"/>
+        </w:rPr>
+        <w:t xml:space="preserve">Here is a windows metafile, </w:t>
       </w:r>
       <w:r>
         <w:rPr>
@@ -1459,25 +1200,31 @@
           <w:rFonts w:eastAsia="Times New Roman"/>
           <w:lang w:val="en"/>
         </w:rPr>
-        <w:t>.</w:t>
-      </w:r>
-      <w:proofErr w:type="spellStart"/>
-      <w:r>
-        <w:rPr>
-          <w:rStyle w:val="pkg1"/>
-          <w:rFonts w:eastAsia="Times New Roman"/>
-          <w:lang w:val="en"/>
-        </w:rPr>
-        <w:t>svg</w:t>
-      </w:r>
-      <w:proofErr w:type="spellEnd"/>
-      <w:r>
-        <w:rPr>
-          <w:rStyle w:val="equation"/>
-          <w:rFonts w:eastAsia="Times New Roman"/>
-          <w:lang w:val="en"/>
-        </w:rPr>
-        <w:t>, scalable vector graphics.</w:t>
+        <w:t>.wmf</w:t>
+      </w:r>
+      <w:r>
+        <w:rPr>
+          <w:rStyle w:val="equation"/>
+          <w:rFonts w:eastAsia="Times New Roman"/>
+          <w:lang w:val="en"/>
+        </w:rPr>
+        <w:t xml:space="preserve"> image. Unfortunately t</w:t>
+      </w:r>
+      <w:r>
+        <w:rPr>
+          <w:rStyle w:val="equation"/>
+          <w:rFonts w:eastAsia="Times New Roman"/>
+          <w:lang w:val="en"/>
+        </w:rPr>
+        <w:t>his will only display in Internet Explorer, and there will be no output produced at all if this example is run on linux. The example is the cats data used by Leisch as an Sweave example, taken from Venables and Ripley (1987). The data frame contains measur</w:t>
+      </w:r>
+      <w:r>
+        <w:rPr>
+          <w:rStyle w:val="equation"/>
+          <w:rFonts w:eastAsia="Times New Roman"/>
+          <w:lang w:val="en"/>
+        </w:rPr>
+        <w:t>ements of heart and body weight of 144 cats (47 female, 47 male).</w:t>
       </w:r>
       <w:r>
         <w:rPr>
@@ -1499,139 +1246,7 @@
           <w:rFonts w:eastAsia="Times New Roman"/>
           <w:lang w:val="en"/>
         </w:rPr>
-        <w:t xml:space="preserve">Here is a windows metafile, </w:t>
-      </w:r>
-      <w:r>
-        <w:rPr>
-          <w:rStyle w:val="pkg1"/>
-          <w:rFonts w:eastAsia="Times New Roman"/>
-          <w:lang w:val="en"/>
-        </w:rPr>
-        <w:t>.</w:t>
-      </w:r>
-      <w:proofErr w:type="spellStart"/>
-      <w:r>
-        <w:rPr>
-          <w:rStyle w:val="pkg1"/>
-          <w:rFonts w:eastAsia="Times New Roman"/>
-          <w:lang w:val="en"/>
-        </w:rPr>
-        <w:t>wmf</w:t>
-      </w:r>
-      <w:proofErr w:type="spellEnd"/>
-      <w:r>
-        <w:rPr>
-          <w:rStyle w:val="equation"/>
-          <w:rFonts w:eastAsia="Times New Roman"/>
-          <w:lang w:val="en"/>
-        </w:rPr>
-        <w:t xml:space="preserve"> image. Unfortunately t</w:t>
-      </w:r>
-      <w:r>
-        <w:rPr>
-          <w:rStyle w:val="equation"/>
-          <w:rFonts w:eastAsia="Times New Roman"/>
-          <w:lang w:val="en"/>
-        </w:rPr>
-        <w:t xml:space="preserve">his will only display in Internet Explorer, and there will be no output produced at all if this example is run on </w:t>
-      </w:r>
-      <w:proofErr w:type="spellStart"/>
-      <w:r>
-        <w:rPr>
-          <w:rStyle w:val="equation"/>
-          <w:rFonts w:eastAsia="Times New Roman"/>
-          <w:lang w:val="en"/>
-        </w:rPr>
-        <w:t>linux</w:t>
-      </w:r>
-      <w:proofErr w:type="spellEnd"/>
-      <w:r>
-        <w:rPr>
-          <w:rStyle w:val="equation"/>
-          <w:rFonts w:eastAsia="Times New Roman"/>
-          <w:lang w:val="en"/>
-        </w:rPr>
-        <w:t xml:space="preserve">. The example is the </w:t>
-      </w:r>
-      <w:proofErr w:type="gramStart"/>
-      <w:r>
-        <w:rPr>
-          <w:rStyle w:val="equation"/>
-          <w:rFonts w:eastAsia="Times New Roman"/>
-          <w:lang w:val="en"/>
-        </w:rPr>
-        <w:t>cats</w:t>
-      </w:r>
-      <w:proofErr w:type="gramEnd"/>
-      <w:r>
-        <w:rPr>
-          <w:rStyle w:val="equation"/>
-          <w:rFonts w:eastAsia="Times New Roman"/>
-          <w:lang w:val="en"/>
-        </w:rPr>
-        <w:t xml:space="preserve"> data used by </w:t>
-      </w:r>
-      <w:proofErr w:type="spellStart"/>
-      <w:r>
-        <w:rPr>
-          <w:rStyle w:val="equation"/>
-          <w:rFonts w:eastAsia="Times New Roman"/>
-          <w:lang w:val="en"/>
-        </w:rPr>
-        <w:t>Leisch</w:t>
-      </w:r>
-      <w:proofErr w:type="spellEnd"/>
-      <w:r>
-        <w:rPr>
-          <w:rStyle w:val="equation"/>
-          <w:rFonts w:eastAsia="Times New Roman"/>
-          <w:lang w:val="en"/>
-        </w:rPr>
-        <w:t xml:space="preserve"> as an </w:t>
-      </w:r>
-      <w:proofErr w:type="spellStart"/>
-      <w:r>
-        <w:rPr>
-          <w:rStyle w:val="equation"/>
-          <w:rFonts w:eastAsia="Times New Roman"/>
-          <w:lang w:val="en"/>
-        </w:rPr>
-        <w:t>Sweave</w:t>
-      </w:r>
-      <w:proofErr w:type="spellEnd"/>
-      <w:r>
-        <w:rPr>
-          <w:rStyle w:val="equation"/>
-          <w:rFonts w:eastAsia="Times New Roman"/>
-          <w:lang w:val="en"/>
-        </w:rPr>
-        <w:t xml:space="preserve"> example, taken from </w:t>
-      </w:r>
-      <w:proofErr w:type="spellStart"/>
-      <w:r>
-        <w:rPr>
-          <w:rStyle w:val="equation"/>
-          <w:rFonts w:eastAsia="Times New Roman"/>
-          <w:lang w:val="en"/>
-        </w:rPr>
-        <w:t>Venables</w:t>
-      </w:r>
-      <w:proofErr w:type="spellEnd"/>
-      <w:r>
-        <w:rPr>
-          <w:rStyle w:val="equation"/>
-          <w:rFonts w:eastAsia="Times New Roman"/>
-          <w:lang w:val="en"/>
-        </w:rPr>
-        <w:t xml:space="preserve"> and Ripley (1987). The data frame contains measur</w:t>
-      </w:r>
-      <w:r>
-        <w:rPr>
-          <w:rStyle w:val="equation"/>
-          <w:rFonts w:eastAsia="Times New Roman"/>
-          <w:lang w:val="en"/>
-        </w:rPr>
-        <w:t>ements of heart and body weight of 144 cats (47 female, 47 male).</w:t>
+        <w:t>A linear regression model of heart weight by sex and gender was fitted to this data. The graph is a scatter plot of the data including the regression lines</w:t>
       </w:r>
       <w:r>
         <w:rPr>
@@ -1649,33 +1264,11 @@
       </w:r>
       <w:r>
         <w:rPr>
-          <w:rStyle w:val="equation"/>
-          <w:rFonts w:eastAsia="Times New Roman"/>
-          <w:lang w:val="en"/>
-        </w:rPr>
-        <w:t>A linear regression model of heart weight by sex and gender was fitted to this data. The graph is a scatter plot of the data including the regression lines</w:t>
-      </w:r>
-      <w:r>
-        <w:rPr>
-          <w:rFonts w:eastAsia="Times New Roman"/>
-          <w:lang w:val="en"/>
-        </w:rPr>
-        <w:br/>
-      </w:r>
-      <w:r>
-        <w:rPr>
-          <w:rFonts w:eastAsia="Times New Roman"/>
-          <w:lang w:val="en"/>
-        </w:rPr>
-        <w:br/>
-      </w:r>
-      <w:r>
-        <w:rPr>
           <w:rFonts w:eastAsia="Times New Roman"/>
           <w:noProof/>
         </w:rPr>
         <w:drawing>
-          <wp:inline distT="0" distB="0" distL="0" distR="0" wp14:anchorId="319B5E79" wp14:editId="308423AC">
+          <wp:inline distT="0" distB="0" distL="0" distR="0">
             <wp:extent cx="6410325" cy="3667125"/>
             <wp:effectExtent l="0" t="0" r="0" b="0"/>
             <wp:docPr id="5" name="Picture 5" descr="cats.wmf"/>
@@ -1692,7 +1285,7 @@
                     </pic:cNvPicPr>
                   </pic:nvPicPr>
                   <pic:blipFill>
-                    <a:blip r:embed="rId12">
+                    <a:blip r:link="rId6">
                       <a:extLst>
                         <a:ext uri="{28A0092B-C50C-407E-A947-70E740481C1C}">
                           <a14:useLocalDpi xmlns:a14="http://schemas.microsoft.com/office/drawing/2010/main" val="0"/>
@@ -1730,59 +1323,13 @@
         </w:rPr>
         <w:br/>
       </w:r>
-      <w:proofErr w:type="gramStart"/>
-      <w:r>
-        <w:rPr>
-          <w:rStyle w:val="equation"/>
-          <w:rFonts w:eastAsia="Times New Roman"/>
-          <w:lang w:val="en"/>
-        </w:rPr>
-        <w:t>Here</w:t>
-      </w:r>
-      <w:proofErr w:type="gramEnd"/>
-      <w:r>
-        <w:rPr>
-          <w:rStyle w:val="equation"/>
-          <w:rFonts w:eastAsia="Times New Roman"/>
-          <w:lang w:val="en"/>
-        </w:rPr>
-        <w:t xml:space="preserve"> is the cats data plot in </w:t>
-      </w:r>
-      <w:proofErr w:type="spellStart"/>
-      <w:r>
-        <w:rPr>
-          <w:rStyle w:val="equation"/>
-          <w:rFonts w:eastAsia="Times New Roman"/>
-          <w:lang w:val="en"/>
-        </w:rPr>
-        <w:t>svg</w:t>
-      </w:r>
-      <w:proofErr w:type="spellEnd"/>
-      <w:r>
-        <w:rPr>
-          <w:rStyle w:val="equation"/>
-          <w:rFonts w:eastAsia="Times New Roman"/>
-          <w:lang w:val="en"/>
-        </w:rPr>
-        <w:t xml:space="preserve"> format. This uses an extension to </w:t>
-      </w:r>
-      <w:proofErr w:type="spellStart"/>
-      <w:r>
-        <w:rPr>
-          <w:rStyle w:val="equation"/>
-          <w:rFonts w:eastAsia="Times New Roman"/>
-          <w:lang w:val="en"/>
-        </w:rPr>
-        <w:t>hwriter</w:t>
-      </w:r>
-      <w:proofErr w:type="spellEnd"/>
-      <w:r>
-        <w:rPr>
-          <w:rStyle w:val="equation"/>
-          <w:rFonts w:eastAsia="Times New Roman"/>
-          <w:lang w:val="en"/>
-        </w:rPr>
-        <w:t xml:space="preserve"> to produce html code which enables display in u</w:t>
+      <w:r>
+        <w:rPr>
+          <w:rStyle w:val="equation"/>
+          <w:rFonts w:eastAsia="Times New Roman"/>
+          <w:lang w:val="en"/>
+        </w:rPr>
+        <w:t>Here is the cats data plot in svg format. This uses an extension to hwriter to produce html code which enables display in u</w:t>
       </w:r>
       <w:r>
         <w:rPr>
@@ -1828,25 +1375,7 @@
           <w:rFonts w:eastAsia="Times New Roman"/>
           <w:lang w:val="en"/>
         </w:rPr>
-        <w:t xml:space="preserve">A further format is </w:t>
-      </w:r>
-      <w:proofErr w:type="spellStart"/>
-      <w:r>
-        <w:rPr>
-          <w:rStyle w:val="equation"/>
-          <w:rFonts w:eastAsia="Times New Roman"/>
-          <w:lang w:val="en"/>
-        </w:rPr>
-        <w:t>png</w:t>
-      </w:r>
-      <w:proofErr w:type="spellEnd"/>
-      <w:r>
-        <w:rPr>
-          <w:rStyle w:val="equation"/>
-          <w:rFonts w:eastAsia="Times New Roman"/>
-          <w:lang w:val="en"/>
-        </w:rPr>
-        <w:t xml:space="preserve"> (portable network graphics). This should display in up to date versions of all common browsers. It is a bitmap format however so not scalable.</w:t>
+        <w:t>A further format is png (portable network graphics). This should display in up to date versions of all common browsers. It is a bitmap format however so not scalable.</w:t>
       </w:r>
       <w:r>
         <w:rPr>
@@ -1861,7 +1390,7 @@
           <w:noProof/>
         </w:rPr>
         <w:drawing>
-          <wp:inline distT="0" distB="0" distL="0" distR="0" wp14:anchorId="58593D8C" wp14:editId="729B094F">
+          <wp:inline distT="0" distB="0" distL="0" distR="0">
             <wp:extent cx="3048000" cy="3048000"/>
             <wp:effectExtent l="0" t="0" r="0" b="0"/>
             <wp:docPr id="6" name="Picture 6" descr="cats.png"/>
@@ -1878,7 +1407,7 @@
                     </pic:cNvPicPr>
                   </pic:nvPicPr>
                   <pic:blipFill>
-                    <a:blip r:embed="rId13">
+                    <a:blip r:link="rId7">
                       <a:extLst>
                         <a:ext uri="{28A0092B-C50C-407E-A947-70E740481C1C}">
                           <a14:useLocalDpi xmlns:a14="http://schemas.microsoft.com/office/drawing/2010/main" val="0"/>
@@ -1942,17 +1471,8 @@
           <w:rFonts w:eastAsia="Times New Roman"/>
           <w:lang w:val="en"/>
         </w:rPr>
-        <w:t xml:space="preserve">Vectors, Matrices and </w:t>
-      </w:r>
-      <w:proofErr w:type="spellStart"/>
-      <w:r>
-        <w:rPr>
-          <w:rFonts w:eastAsia="Times New Roman"/>
-          <w:lang w:val="en"/>
-        </w:rPr>
-        <w:t>Dataframes</w:t>
-      </w:r>
-      <w:proofErr w:type="spellEnd"/>
+        <w:t>Vectors, Matrices and Dataframes</w:t>
+      </w:r>
     </w:p>
     <w:p>
       <w:pPr>
@@ -1983,52 +1503,22 @@
           <w:lang w:val="en"/>
         </w:rPr>
       </w:pPr>
-      <w:proofErr w:type="gramStart"/>
-      <w:r>
-        <w:rPr>
-          <w:lang w:val="en"/>
-        </w:rPr>
-        <w:t>form</w:t>
-      </w:r>
-      <w:proofErr w:type="gramEnd"/>
-      <w:r>
-        <w:rPr>
-          <w:lang w:val="en"/>
-        </w:rPr>
-        <w:t xml:space="preserve"> &lt;- y ~ a + b + c</w:t>
+      <w:r>
+        <w:rPr>
+          <w:lang w:val="en"/>
+        </w:rPr>
+        <w:t>form &lt;- y ~ a + b + c</w:t>
       </w:r>
     </w:p>
     <w:p>
       <w:pPr>
         <w:pStyle w:val="HTMLPreformatted"/>
       </w:pPr>
-      <w:proofErr w:type="gramStart"/>
-      <w:r>
-        <w:rPr>
-          <w:lang w:val="en"/>
-        </w:rPr>
-        <w:t>example</w:t>
-      </w:r>
-      <w:proofErr w:type="gramEnd"/>
-      <w:r>
-        <w:rPr>
-          <w:lang w:val="en"/>
-        </w:rPr>
-        <w:t xml:space="preserve"> &lt;- </w:t>
-      </w:r>
-      <w:proofErr w:type="spellStart"/>
-      <w:r>
-        <w:rPr>
-          <w:lang w:val="en"/>
-        </w:rPr>
-        <w:t>as.character</w:t>
-      </w:r>
-      <w:proofErr w:type="spellEnd"/>
-      <w:r>
-        <w:rPr>
-          <w:lang w:val="en"/>
-        </w:rPr>
-        <w:t>(form)</w:t>
+      <w:r>
+        <w:rPr>
+          <w:lang w:val="en"/>
+        </w:rPr>
+        <w:t>example &lt;- as.character(form)</w:t>
       </w:r>
     </w:p>
     <w:p>
@@ -2469,21 +1959,11 @@
           <w:lang w:val="en"/>
         </w:rPr>
       </w:pPr>
-      <w:proofErr w:type="spellStart"/>
-      <w:proofErr w:type="gramStart"/>
-      <w:r>
-        <w:rPr>
-          <w:lang w:val="en"/>
-        </w:rPr>
-        <w:t>mdat</w:t>
-      </w:r>
-      <w:proofErr w:type="spellEnd"/>
-      <w:proofErr w:type="gramEnd"/>
-      <w:r>
-        <w:rPr>
-          <w:lang w:val="en"/>
-        </w:rPr>
-        <w:t xml:space="preserve"> &lt;- matrix(c(1,2,3, 11,12,13),</w:t>
+      <w:r>
+        <w:rPr>
+          <w:lang w:val="en"/>
+        </w:rPr>
+        <w:t>mdat &lt;- matrix(c(1,2,3, 11,12,13),</w:t>
       </w:r>
     </w:p>
     <w:p>
@@ -2497,51 +1977,7 @@
         <w:rPr>
           <w:lang w:val="en"/>
         </w:rPr>
-        <w:t xml:space="preserve">               </w:t>
-      </w:r>
-      <w:proofErr w:type="spellStart"/>
-      <w:proofErr w:type="gramStart"/>
-      <w:r>
-        <w:rPr>
-          <w:lang w:val="en"/>
-        </w:rPr>
-        <w:t>nrow</w:t>
-      </w:r>
-      <w:proofErr w:type="spellEnd"/>
-      <w:proofErr w:type="gramEnd"/>
-      <w:r>
-        <w:rPr>
-          <w:lang w:val="en"/>
-        </w:rPr>
-        <w:t xml:space="preserve"> = 2, </w:t>
-      </w:r>
-      <w:proofErr w:type="spellStart"/>
-      <w:r>
-        <w:rPr>
-          <w:lang w:val="en"/>
-        </w:rPr>
-        <w:t>ncol</w:t>
-      </w:r>
-      <w:proofErr w:type="spellEnd"/>
-      <w:r>
-        <w:rPr>
-          <w:lang w:val="en"/>
-        </w:rPr>
-        <w:t xml:space="preserve"> = 3, </w:t>
-      </w:r>
-      <w:proofErr w:type="spellStart"/>
-      <w:r>
-        <w:rPr>
-          <w:lang w:val="en"/>
-        </w:rPr>
-        <w:t>byrow</w:t>
-      </w:r>
-      <w:proofErr w:type="spellEnd"/>
-      <w:r>
-        <w:rPr>
-          <w:lang w:val="en"/>
-        </w:rPr>
-        <w:t xml:space="preserve"> = TRUE,</w:t>
+        <w:t xml:space="preserve">               nrow = 2, ncol = 3, byrow = TRUE,</w:t>
       </w:r>
     </w:p>
     <w:p>
@@ -2561,23 +1997,7 @@
         <w:rPr>
           <w:lang w:val="en"/>
         </w:rPr>
-        <w:t xml:space="preserve">        </w:t>
-      </w:r>
-      <w:proofErr w:type="spellStart"/>
-      <w:proofErr w:type="gramStart"/>
-      <w:r>
-        <w:rPr>
-          <w:lang w:val="en"/>
-        </w:rPr>
-        <w:t>dimnames</w:t>
-      </w:r>
-      <w:proofErr w:type="spellEnd"/>
-      <w:proofErr w:type="gramEnd"/>
-      <w:r>
-        <w:rPr>
-          <w:lang w:val="en"/>
-        </w:rPr>
-        <w:t xml:space="preserve"> = list(c('row1', 'row2'),</w:t>
+        <w:t xml:space="preserve">        dimnames = list(c('row1', 'row2'),</w:t>
       </w:r>
     </w:p>
     <w:p>
@@ -2588,21 +2008,7 @@
         <w:rPr>
           <w:lang w:val="en"/>
         </w:rPr>
-        <w:t xml:space="preserve">                               </w:t>
-      </w:r>
-      <w:proofErr w:type="gramStart"/>
-      <w:r>
-        <w:rPr>
-          <w:lang w:val="en"/>
-        </w:rPr>
-        <w:t>c(</w:t>
-      </w:r>
-      <w:proofErr w:type="gramEnd"/>
-      <w:r>
-        <w:rPr>
-          <w:lang w:val="en"/>
-        </w:rPr>
-        <w:t>'C.1', 'C.2', 'C.3')))</w:t>
+        <w:t xml:space="preserve">                               c('C.1', 'C.2', 'C.3')))</w:t>
       </w:r>
     </w:p>
     <w:p>
@@ -3080,18 +2486,8 @@
           <w:rFonts w:eastAsia="Times New Roman"/>
           <w:lang w:val="en"/>
         </w:rPr>
-        <w:t xml:space="preserve">Here is some code producing a </w:t>
-      </w:r>
-      <w:proofErr w:type="spellStart"/>
-      <w:r>
-        <w:rPr>
-          <w:rStyle w:val="equation"/>
-          <w:rFonts w:eastAsia="Times New Roman"/>
-          <w:lang w:val="en"/>
-        </w:rPr>
-        <w:t>dataframe</w:t>
-      </w:r>
-      <w:proofErr w:type="spellEnd"/>
+        <w:t>Here is some code producing a dataframe</w:t>
+      </w:r>
     </w:p>
     <w:p>
       <w:pPr>
@@ -3110,21 +2506,7 @@
         <w:rPr>
           <w:lang w:val="en"/>
         </w:rPr>
-        <w:t xml:space="preserve">&lt;- </w:t>
-      </w:r>
-      <w:proofErr w:type="gramStart"/>
-      <w:r>
-        <w:rPr>
-          <w:lang w:val="en"/>
-        </w:rPr>
-        <w:t>LETTERS[</w:t>
-      </w:r>
-      <w:proofErr w:type="gramEnd"/>
-      <w:r>
-        <w:rPr>
-          <w:lang w:val="en"/>
-        </w:rPr>
-        <w:t>1:3]</w:t>
+        <w:t>&lt;- LETTERS[1:3]</w:t>
       </w:r>
     </w:p>
     <w:p>
@@ -3138,37 +2520,7 @@
         <w:rPr>
           <w:lang w:val="en"/>
         </w:rPr>
-        <w:t xml:space="preserve">d &lt;- </w:t>
-      </w:r>
-      <w:proofErr w:type="spellStart"/>
-      <w:proofErr w:type="gramStart"/>
-      <w:r>
-        <w:rPr>
-          <w:lang w:val="en"/>
-        </w:rPr>
-        <w:t>data.frame</w:t>
-      </w:r>
-      <w:proofErr w:type="spellEnd"/>
-      <w:r>
-        <w:rPr>
-          <w:lang w:val="en"/>
-        </w:rPr>
-        <w:t>(</w:t>
-      </w:r>
-      <w:proofErr w:type="spellStart"/>
-      <w:proofErr w:type="gramEnd"/>
-      <w:r>
-        <w:rPr>
-          <w:lang w:val="en"/>
-        </w:rPr>
-        <w:t>cbind</w:t>
-      </w:r>
-      <w:proofErr w:type="spellEnd"/>
-      <w:r>
-        <w:rPr>
-          <w:lang w:val="en"/>
-        </w:rPr>
-        <w:t>(x = 1, y = 1:10),</w:t>
+        <w:t>d &lt;- data.frame(cbind(x = 1, y = 1:10),</w:t>
       </w:r>
     </w:p>
     <w:p>
@@ -3179,23 +2531,7 @@
         <w:rPr>
           <w:lang w:val="en"/>
         </w:rPr>
-        <w:t xml:space="preserve">                </w:t>
-      </w:r>
-      <w:proofErr w:type="spellStart"/>
-      <w:proofErr w:type="gramStart"/>
-      <w:r>
-        <w:rPr>
-          <w:lang w:val="en"/>
-        </w:rPr>
-        <w:t>fac</w:t>
-      </w:r>
-      <w:proofErr w:type="spellEnd"/>
-      <w:proofErr w:type="gramEnd"/>
-      <w:r>
-        <w:rPr>
-          <w:lang w:val="en"/>
-        </w:rPr>
-        <w:t xml:space="preserve"> = sample(L3, 10, replace = TRUE))</w:t>
+        <w:t xml:space="preserve">                fac = sample(L3, 10, replace = TRUE))</w:t>
       </w:r>
     </w:p>
     <w:p>
@@ -3218,18 +2554,8 @@
           <w:rFonts w:eastAsia="Times New Roman"/>
           <w:lang w:val="en"/>
         </w:rPr>
-        <w:t xml:space="preserve">This is the result of printing the </w:t>
-      </w:r>
-      <w:proofErr w:type="spellStart"/>
-      <w:r>
-        <w:rPr>
-          <w:rStyle w:val="equation"/>
-          <w:rFonts w:eastAsia="Times New Roman"/>
-          <w:lang w:val="en"/>
-        </w:rPr>
-        <w:t>dataframe</w:t>
-      </w:r>
-      <w:proofErr w:type="spellEnd"/>
+        <w:t>This is the result of printing the dataframe</w:t>
+      </w:r>
     </w:p>
     <w:tbl>
       <w:tblPr>
@@ -3350,14 +2676,12 @@
                 <w:rFonts w:eastAsia="Times New Roman"/>
               </w:rPr>
             </w:pPr>
-            <w:proofErr w:type="spellStart"/>
             <w:r>
               <w:rPr>
                 <w:rFonts w:eastAsia="Times New Roman"/>
               </w:rPr>
               <w:t>fac</w:t>
             </w:r>
-            <w:proofErr w:type="spellEnd"/>
           </w:p>
         </w:tc>
       </w:tr>
@@ -3460,7 +2784,7 @@
               <w:rPr>
                 <w:rFonts w:eastAsia="Times New Roman"/>
               </w:rPr>
-              <w:t>B</w:t>
+              <w:t>A</w:t>
             </w:r>
           </w:p>
         </w:tc>
@@ -3564,7 +2888,7 @@
               <w:rPr>
                 <w:rFonts w:eastAsia="Times New Roman"/>
               </w:rPr>
-              <w:t>B</w:t>
+              <w:t>C</w:t>
             </w:r>
           </w:p>
         </w:tc>
@@ -3668,7 +2992,7 @@
               <w:rPr>
                 <w:rFonts w:eastAsia="Times New Roman"/>
               </w:rPr>
-              <w:t>A</w:t>
+              <w:t>C</w:t>
             </w:r>
           </w:p>
         </w:tc>
@@ -3772,7 +3096,7 @@
               <w:rPr>
                 <w:rFonts w:eastAsia="Times New Roman"/>
               </w:rPr>
-              <w:t>C</w:t>
+              <w:t>A</w:t>
             </w:r>
           </w:p>
         </w:tc>
@@ -4084,7 +3408,7 @@
               <w:rPr>
                 <w:rFonts w:eastAsia="Times New Roman"/>
               </w:rPr>
-              <w:t>B</w:t>
+              <w:t>C</w:t>
             </w:r>
           </w:p>
         </w:tc>
@@ -4188,7 +3512,7 @@
               <w:rPr>
                 <w:rFonts w:eastAsia="Times New Roman"/>
               </w:rPr>
-              <w:t>C</w:t>
+              <w:t>B</w:t>
             </w:r>
           </w:p>
         </w:tc>
@@ -4292,7 +3616,7 @@
               <w:rPr>
                 <w:rFonts w:eastAsia="Times New Roman"/>
               </w:rPr>
-              <w:t>B</w:t>
+              <w:t>A</w:t>
             </w:r>
           </w:p>
         </w:tc>
@@ -4396,7 +3720,7 @@
               <w:rPr>
                 <w:rFonts w:eastAsia="Times New Roman"/>
               </w:rPr>
-              <w:t>B</w:t>
+              <w:t>C</w:t>
             </w:r>
           </w:p>
         </w:tc>
@@ -4445,7 +3769,6 @@
         </w:rPr>
         <w:t xml:space="preserve">Here is an example taken from the documentation of </w:t>
       </w:r>
-      <w:proofErr w:type="spellStart"/>
       <w:r>
         <w:rPr>
           <w:rStyle w:val="equation"/>
@@ -4454,7 +3777,6 @@
         </w:rPr>
         <w:t>xtable</w:t>
       </w:r>
-      <w:proofErr w:type="spellEnd"/>
       <w:r>
         <w:rPr>
           <w:rStyle w:val="equation"/>
@@ -4541,23 +3863,13 @@
                 <w:bCs/>
               </w:rPr>
             </w:pPr>
-            <w:proofErr w:type="spellStart"/>
             <w:r>
               <w:rPr>
                 <w:rFonts w:eastAsia="Times New Roman"/>
                 <w:b/>
                 <w:bCs/>
               </w:rPr>
-              <w:t>Df</w:t>
-            </w:r>
-            <w:proofErr w:type="spellEnd"/>
-            <w:r>
-              <w:rPr>
-                <w:rFonts w:eastAsia="Times New Roman"/>
-                <w:b/>
-                <w:bCs/>
-              </w:rPr>
-              <w:t xml:space="preserve"> </w:t>
+              <w:t xml:space="preserve">Df </w:t>
             </w:r>
           </w:p>
         </w:tc>
@@ -4589,25 +3901,7 @@
                 <w:b/>
                 <w:bCs/>
               </w:rPr>
-              <w:t xml:space="preserve">Sum </w:t>
-            </w:r>
-            <w:proofErr w:type="spellStart"/>
-            <w:r>
-              <w:rPr>
-                <w:rFonts w:eastAsia="Times New Roman"/>
-                <w:b/>
-                <w:bCs/>
-              </w:rPr>
-              <w:t>Sq</w:t>
-            </w:r>
-            <w:proofErr w:type="spellEnd"/>
-            <w:r>
-              <w:rPr>
-                <w:rFonts w:eastAsia="Times New Roman"/>
-                <w:b/>
-                <w:bCs/>
-              </w:rPr>
-              <w:t xml:space="preserve"> </w:t>
+              <w:t xml:space="preserve">Sum Sq </w:t>
             </w:r>
           </w:p>
         </w:tc>
@@ -4639,25 +3933,7 @@
                 <w:b/>
                 <w:bCs/>
               </w:rPr>
-              <w:t xml:space="preserve">Mean </w:t>
-            </w:r>
-            <w:proofErr w:type="spellStart"/>
-            <w:r>
-              <w:rPr>
-                <w:rFonts w:eastAsia="Times New Roman"/>
-                <w:b/>
-                <w:bCs/>
-              </w:rPr>
-              <w:t>Sq</w:t>
-            </w:r>
-            <w:proofErr w:type="spellEnd"/>
-            <w:r>
-              <w:rPr>
-                <w:rFonts w:eastAsia="Times New Roman"/>
-                <w:b/>
-                <w:bCs/>
-              </w:rPr>
-              <w:t xml:space="preserve"> </w:t>
+              <w:t xml:space="preserve">Mean Sq </w:t>
             </w:r>
           </w:p>
         </w:tc>
@@ -4715,23 +3991,13 @@
                 <w:bCs/>
               </w:rPr>
             </w:pPr>
-            <w:proofErr w:type="spellStart"/>
             <w:r>
               <w:rPr>
                 <w:rFonts w:eastAsia="Times New Roman"/>
                 <w:b/>
                 <w:bCs/>
               </w:rPr>
-              <w:t>Pr</w:t>
-            </w:r>
-            <w:proofErr w:type="spellEnd"/>
-            <w:r>
-              <w:rPr>
-                <w:rFonts w:eastAsia="Times New Roman"/>
-                <w:b/>
-                <w:bCs/>
-              </w:rPr>
-              <w:t xml:space="preserve">(&gt; F) </w:t>
+              <w:t xml:space="preserve">Pr(&gt; F) </w:t>
             </w:r>
           </w:p>
         </w:tc>
@@ -4979,19 +4245,11 @@
                 <w:rFonts w:eastAsia="Times New Roman"/>
               </w:rPr>
             </w:pPr>
-            <w:proofErr w:type="spellStart"/>
-            <w:r>
-              <w:rPr>
-                <w:rFonts w:eastAsia="Times New Roman"/>
-              </w:rPr>
-              <w:t>ethnicty</w:t>
-            </w:r>
-            <w:proofErr w:type="spellEnd"/>
-            <w:r>
-              <w:rPr>
-                <w:rFonts w:eastAsia="Times New Roman"/>
-              </w:rPr>
-              <w:t xml:space="preserve"> </w:t>
+            <w:r>
+              <w:rPr>
+                <w:rFonts w:eastAsia="Times New Roman"/>
+              </w:rPr>
+              <w:t xml:space="preserve">ethnicty </w:t>
             </w:r>
           </w:p>
         </w:tc>
@@ -5403,19 +4661,11 @@
                 <w:rFonts w:eastAsia="Times New Roman"/>
               </w:rPr>
             </w:pPr>
-            <w:proofErr w:type="spellStart"/>
-            <w:r>
-              <w:rPr>
-                <w:rFonts w:eastAsia="Times New Roman"/>
-              </w:rPr>
-              <w:t>disadvg</w:t>
-            </w:r>
-            <w:proofErr w:type="spellEnd"/>
-            <w:r>
-              <w:rPr>
-                <w:rFonts w:eastAsia="Times New Roman"/>
-              </w:rPr>
-              <w:t xml:space="preserve"> </w:t>
+            <w:r>
+              <w:rPr>
+                <w:rFonts w:eastAsia="Times New Roman"/>
+              </w:rPr>
+              <w:t xml:space="preserve">disadvg </w:t>
             </w:r>
           </w:p>
         </w:tc>
@@ -7622,7 +6872,6 @@
         </w:rPr>
         <w:t xml:space="preserve">To include output from R in a file, the command </w:t>
       </w:r>
-      <w:proofErr w:type="spellStart"/>
       <w:r>
         <w:rPr>
           <w:rStyle w:val="HTMLCode"/>
@@ -7630,7 +6879,6 @@
         </w:rPr>
         <w:t>capture.output</w:t>
       </w:r>
-      <w:proofErr w:type="spellEnd"/>
       <w:r>
         <w:rPr>
           <w:rStyle w:val="equation"/>
@@ -7639,7 +6887,6 @@
         </w:rPr>
         <w:t xml:space="preserve"> is used to record the output. Then the output is included in the html file by using the command </w:t>
       </w:r>
-      <w:proofErr w:type="spellStart"/>
       <w:r>
         <w:rPr>
           <w:rStyle w:val="HTMLCode"/>
@@ -7647,7 +6894,6 @@
         </w:rPr>
         <w:t>hwriteOutput</w:t>
       </w:r>
-      <w:proofErr w:type="spellEnd"/>
       <w:r>
         <w:rPr>
           <w:rStyle w:val="equation"/>
@@ -7656,7 +6902,6 @@
         </w:rPr>
         <w:t xml:space="preserve">, which is not in the package </w:t>
       </w:r>
-      <w:proofErr w:type="spellStart"/>
       <w:r>
         <w:rPr>
           <w:rStyle w:val="pkg1"/>
@@ -7665,7 +6910,6 @@
         </w:rPr>
         <w:t>hwriter</w:t>
       </w:r>
-      <w:proofErr w:type="spellEnd"/>
       <w:r>
         <w:rPr>
           <w:rStyle w:val="equation"/>
@@ -7689,7 +6933,6 @@
         </w:rPr>
         <w:t xml:space="preserve">Here is an example from the </w:t>
       </w:r>
-      <w:proofErr w:type="spellStart"/>
       <w:r>
         <w:rPr>
           <w:rStyle w:val="HTMLCode"/>
@@ -7697,7 +6940,6 @@
         </w:rPr>
         <w:t>glm</w:t>
       </w:r>
-      <w:proofErr w:type="spellEnd"/>
       <w:r>
         <w:rPr>
           <w:rStyle w:val="equation"/>
@@ -7714,35 +6956,11 @@
           <w:lang w:val="en"/>
         </w:rPr>
       </w:pPr>
-      <w:proofErr w:type="spellStart"/>
-      <w:proofErr w:type="gramStart"/>
-      <w:r>
-        <w:rPr>
-          <w:lang w:val="en"/>
-        </w:rPr>
-        <w:t>glmOut</w:t>
-      </w:r>
-      <w:proofErr w:type="spellEnd"/>
-      <w:proofErr w:type="gramEnd"/>
-      <w:r>
-        <w:rPr>
-          <w:lang w:val="en"/>
-        </w:rPr>
-        <w:t xml:space="preserve"> &lt;- </w:t>
-      </w:r>
-      <w:proofErr w:type="spellStart"/>
-      <w:r>
-        <w:rPr>
-          <w:lang w:val="en"/>
-        </w:rPr>
-        <w:t>capture.output</w:t>
-      </w:r>
-      <w:proofErr w:type="spellEnd"/>
-      <w:r>
-        <w:rPr>
-          <w:lang w:val="en"/>
-        </w:rPr>
-        <w:t>(</w:t>
+      <w:r>
+        <w:rPr>
+          <w:lang w:val="en"/>
+        </w:rPr>
+        <w:t>aggOut &lt;-</w:t>
       </w:r>
     </w:p>
     <w:p>
@@ -7752,33 +6970,11 @@
           <w:lang w:val="en"/>
         </w:rPr>
       </w:pPr>
-      <w:proofErr w:type="gramStart"/>
-      <w:r>
-        <w:rPr>
-          <w:lang w:val="en"/>
-        </w:rPr>
-        <w:t>clotting</w:t>
-      </w:r>
-      <w:proofErr w:type="gramEnd"/>
-      <w:r>
-        <w:rPr>
-          <w:lang w:val="en"/>
-        </w:rPr>
-        <w:t xml:space="preserve"> &lt;- </w:t>
-      </w:r>
-      <w:proofErr w:type="spellStart"/>
-      <w:r>
-        <w:rPr>
-          <w:lang w:val="en"/>
-        </w:rPr>
-        <w:t>data.frame</w:t>
-      </w:r>
-      <w:proofErr w:type="spellEnd"/>
-      <w:r>
-        <w:rPr>
-          <w:lang w:val="en"/>
-        </w:rPr>
-        <w:t>(</w:t>
+      <w:r>
+        <w:rPr>
+          <w:lang w:val="en"/>
+        </w:rPr>
+        <w:t xml:space="preserve">    capture.output(data(iris),</w:t>
       </w:r>
     </w:p>
     <w:p>
@@ -7792,21 +6988,7 @@
         <w:rPr>
           <w:lang w:val="en"/>
         </w:rPr>
-        <w:t xml:space="preserve">         u = </w:t>
-      </w:r>
-      <w:proofErr w:type="gramStart"/>
-      <w:r>
-        <w:rPr>
-          <w:lang w:val="en"/>
-        </w:rPr>
-        <w:t>c(</w:t>
-      </w:r>
-      <w:proofErr w:type="gramEnd"/>
-      <w:r>
-        <w:rPr>
-          <w:lang w:val="en"/>
-        </w:rPr>
-        <w:t>5,10,15,20,30,40,60,80,100),</w:t>
+        <w:t xml:space="preserve">                   str(iris),</w:t>
       </w:r>
     </w:p>
     <w:p>
@@ -7820,106 +7002,18 @@
         <w:rPr>
           <w:lang w:val="en"/>
         </w:rPr>
-        <w:t xml:space="preserve">         lot1 = </w:t>
-      </w:r>
-      <w:proofErr w:type="gramStart"/>
-      <w:r>
-        <w:rPr>
-          <w:lang w:val="en"/>
-        </w:rPr>
-        <w:t>c(</w:t>
-      </w:r>
-      <w:proofErr w:type="gramEnd"/>
-      <w:r>
-        <w:rPr>
-          <w:lang w:val="en"/>
-        </w:rPr>
-        <w:t>118,58,42,35,27,25,21,19,18),</w:t>
-      </w:r>
-    </w:p>
-    <w:p>
-      <w:pPr>
-        <w:pStyle w:val="HTMLPreformatted"/>
-        <w:rPr>
-          <w:lang w:val="en"/>
-        </w:rPr>
-      </w:pPr>
-      <w:r>
-        <w:rPr>
-          <w:lang w:val="en"/>
-        </w:rPr>
-        <w:t xml:space="preserve">         lot2 = </w:t>
-      </w:r>
-      <w:proofErr w:type="gramStart"/>
-      <w:r>
-        <w:rPr>
-          <w:lang w:val="en"/>
-        </w:rPr>
-        <w:t>c(</w:t>
-      </w:r>
-      <w:proofErr w:type="gramEnd"/>
-      <w:r>
-        <w:rPr>
-          <w:lang w:val="en"/>
-        </w:rPr>
-        <w:t>69,35,26,21,18,16,13,12,12)),</w:t>
-      </w:r>
-    </w:p>
-    <w:p>
-      <w:pPr>
-        <w:pStyle w:val="HTMLPreformatted"/>
-        <w:rPr>
-          <w:lang w:val="en"/>
-        </w:rPr>
-      </w:pPr>
-      <w:proofErr w:type="gramStart"/>
-      <w:r>
-        <w:rPr>
-          <w:lang w:val="en"/>
-        </w:rPr>
-        <w:t>summary(</w:t>
-      </w:r>
-      <w:proofErr w:type="spellStart"/>
-      <w:proofErr w:type="gramEnd"/>
-      <w:r>
-        <w:rPr>
-          <w:lang w:val="en"/>
-        </w:rPr>
-        <w:t>glm</w:t>
-      </w:r>
-      <w:proofErr w:type="spellEnd"/>
-      <w:r>
-        <w:rPr>
-          <w:lang w:val="en"/>
-        </w:rPr>
-        <w:t>(lot1 ~ log(u), data=clotting, family=Gamma)),</w:t>
+        <w:t xml:space="preserve">                   aggregate(Sepal.Length~Species, iris, mean)</w:t>
       </w:r>
     </w:p>
     <w:p>
       <w:pPr>
         <w:pStyle w:val="HTMLPreformatted"/>
       </w:pPr>
-      <w:proofErr w:type="gramStart"/>
-      <w:r>
-        <w:rPr>
-          <w:lang w:val="en"/>
-        </w:rPr>
-        <w:t>summary(</w:t>
-      </w:r>
-      <w:proofErr w:type="spellStart"/>
-      <w:proofErr w:type="gramEnd"/>
-      <w:r>
-        <w:rPr>
-          <w:lang w:val="en"/>
-        </w:rPr>
-        <w:t>glm</w:t>
-      </w:r>
-      <w:proofErr w:type="spellEnd"/>
-      <w:r>
-        <w:rPr>
-          <w:lang w:val="en"/>
-        </w:rPr>
-        <w:t>(lot2 ~ log(u), data=clotting, family=Gamma)))</w:t>
+      <w:r>
+        <w:rPr>
+          <w:lang w:val="en"/>
+        </w:rPr>
+        <w:t xml:space="preserve">                   )</w:t>
       </w:r>
     </w:p>
     <w:p>
@@ -7952,6 +7046,19 @@
           <w:lang w:val="en"/>
         </w:rPr>
       </w:pPr>
+      <w:r>
+        <w:rPr>
+          <w:lang w:val="en"/>
+        </w:rPr>
+        <w:t>'data.frame':</w:t>
+      </w:r>
+      <w:r>
+        <w:rPr>
+          <w:lang w:val="en"/>
+        </w:rPr>
+        <w:tab/>
+        <w:t>150 obs. of  5 variables:</w:t>
+      </w:r>
     </w:p>
     <w:p>
       <w:pPr>
@@ -7964,7 +7071,13 @@
         <w:rPr>
           <w:lang w:val="en"/>
         </w:rPr>
-        <w:t>Call:</w:t>
+        <w:t xml:space="preserve"> $ Sepal.Length: num </w:t>
+      </w:r>
+      <w:r>
+        <w:rPr>
+          <w:lang w:val="en"/>
+        </w:rPr>
+        <w:t xml:space="preserve"> 5.1 4.9 4.7 4.6 5 5.4 4.6 5 4.4 4.9 ...</w:t>
       </w:r>
     </w:p>
     <w:p>
@@ -7974,27 +7087,11 @@
           <w:lang w:val="en"/>
         </w:rPr>
       </w:pPr>
-      <w:proofErr w:type="spellStart"/>
-      <w:proofErr w:type="gramStart"/>
-      <w:r>
-        <w:rPr>
-          <w:lang w:val="en"/>
-        </w:rPr>
-        <w:t>glm</w:t>
-      </w:r>
-      <w:proofErr w:type="spellEnd"/>
-      <w:r>
-        <w:rPr>
-          <w:lang w:val="en"/>
-        </w:rPr>
-        <w:t>(</w:t>
-      </w:r>
-      <w:proofErr w:type="gramEnd"/>
-      <w:r>
-        <w:rPr>
-          <w:lang w:val="en"/>
-        </w:rPr>
-        <w:t>formula = lot1 ~ log(u), family = Gamma, data = clotting)</w:t>
+      <w:r>
+        <w:rPr>
+          <w:lang w:val="en"/>
+        </w:rPr>
+        <w:t xml:space="preserve"> $ Sepal.Width : num  3.5 3 3.2 3.1 3.6 3.9 3.4 3.4 2.9 3.1 ...</w:t>
       </w:r>
     </w:p>
     <w:p>
@@ -8004,6 +7101,12 @@
           <w:lang w:val="en"/>
         </w:rPr>
       </w:pPr>
+      <w:r>
+        <w:rPr>
+          <w:lang w:val="en"/>
+        </w:rPr>
+        <w:t xml:space="preserve"> $ Petal.Length: num  1.4 1.4 1.3 1.5 1.4 1.7 1.4 1.5 1.4 1.5 ...</w:t>
+      </w:r>
     </w:p>
     <w:p>
       <w:pPr>
@@ -8016,7 +7119,7 @@
         <w:rPr>
           <w:lang w:val="en"/>
         </w:rPr>
-        <w:t xml:space="preserve">Deviance Residuals: </w:t>
+        <w:t xml:space="preserve"> $ Petal.Width : num  0.2 0.2 0.2 0.2 0.2 0.4 0.3 0.2 0.2 0.1 ...</w:t>
       </w:r>
     </w:p>
     <w:p>
@@ -8030,7 +7133,13 @@
         <w:rPr>
           <w:lang w:val="en"/>
         </w:rPr>
-        <w:t xml:space="preserve">     Min        1Q    Median        3Q       Max  </w:t>
+        <w:t xml:space="preserve"> $ Species     : Fa</w:t>
+      </w:r>
+      <w:r>
+        <w:rPr>
+          <w:lang w:val="en"/>
+        </w:rPr>
+        <w:t>ctor w/ 3 levels "setosa","versicolor",..: 1 1 1 1 1 1 1 1 1 1 ...</w:t>
       </w:r>
     </w:p>
     <w:p>
@@ -8044,27 +7153,7 @@
         <w:rPr>
           <w:lang w:val="en"/>
         </w:rPr>
-        <w:t>-</w:t>
-      </w:r>
-      <w:proofErr w:type="gramStart"/>
-      <w:r>
-        <w:rPr>
-          <w:lang w:val="en"/>
-        </w:rPr>
-        <w:t>0.04008  -</w:t>
-      </w:r>
-      <w:proofErr w:type="gramEnd"/>
-      <w:r>
-        <w:rPr>
-          <w:lang w:val="en"/>
-        </w:rPr>
-        <w:t>0.03756</w:t>
-      </w:r>
-      <w:r>
-        <w:rPr>
-          <w:lang w:val="en"/>
-        </w:rPr>
-        <w:t xml:space="preserve">  -0.02637   0.02905   0.08641  </w:t>
+        <w:t xml:space="preserve">     Species Sepal.Length</w:t>
       </w:r>
     </w:p>
     <w:p>
@@ -8074,6 +7163,12 @@
           <w:lang w:val="en"/>
         </w:rPr>
       </w:pPr>
+      <w:r>
+        <w:rPr>
+          <w:lang w:val="en"/>
+        </w:rPr>
+        <w:t>1     setosa        5.006</w:t>
+      </w:r>
     </w:p>
     <w:p>
       <w:pPr>
@@ -8086,709 +7181,29 @@
         <w:rPr>
           <w:lang w:val="en"/>
         </w:rPr>
-        <w:t>Coefficients:</w:t>
+        <w:t>2 versicolor        5.936</w:t>
       </w:r>
     </w:p>
     <w:p>
       <w:pPr>
         <w:pStyle w:val="HTMLPreformatted"/>
-        <w:rPr>
-          <w:lang w:val="en"/>
-        </w:rPr>
       </w:pPr>
       <w:r>
         <w:rPr>
           <w:lang w:val="en"/>
         </w:rPr>
-        <w:t xml:space="preserve">              Estimate Std. Error t value </w:t>
-      </w:r>
-      <w:proofErr w:type="spellStart"/>
-      <w:proofErr w:type="gramStart"/>
-      <w:r>
-        <w:rPr>
-          <w:lang w:val="en"/>
-        </w:rPr>
-        <w:t>Pr</w:t>
-      </w:r>
-      <w:proofErr w:type="spellEnd"/>
-      <w:r>
-        <w:rPr>
-          <w:lang w:val="en"/>
-        </w:rPr>
-        <w:t>(</w:t>
-      </w:r>
-      <w:proofErr w:type="gramEnd"/>
-      <w:r>
-        <w:rPr>
-          <w:lang w:val="en"/>
-        </w:rPr>
-        <w:t xml:space="preserve">&gt;|t|)    </w:t>
+        <w:t>3  virginica        6.588</w:t>
       </w:r>
     </w:p>
     <w:p>
       <w:pPr>
-        <w:pStyle w:val="HTMLPreformatted"/>
-        <w:rPr>
-          <w:lang w:val="en"/>
+        <w:rPr>
+          <w:rStyle w:val="equation"/>
+          <w:rFonts w:eastAsia="Times New Roman"/>
         </w:rPr>
       </w:pPr>
       <w:r>
         <w:rPr>
-          <w:lang w:val="en"/>
-        </w:rPr>
-        <w:t>(Intercept) -</w:t>
-      </w:r>
-      <w:proofErr w:type="gramStart"/>
-      <w:r>
-        <w:rPr>
-          <w:lang w:val="en"/>
-        </w:rPr>
-        <w:t>0.0165544  0.0009275</w:t>
-      </w:r>
-      <w:proofErr w:type="gramEnd"/>
-      <w:r>
-        <w:rPr>
-          <w:lang w:val="en"/>
-        </w:rPr>
-        <w:t xml:space="preserve">  -17.85 4.28e-07 ***</w:t>
-      </w:r>
-    </w:p>
-    <w:p>
-      <w:pPr>
-        <w:pStyle w:val="HTMLPreformatted"/>
-        <w:rPr>
-          <w:lang w:val="en"/>
-        </w:rPr>
-      </w:pPr>
-      <w:proofErr w:type="gramStart"/>
-      <w:r>
-        <w:rPr>
-          <w:lang w:val="en"/>
-        </w:rPr>
-        <w:t>log(</w:t>
-      </w:r>
-      <w:proofErr w:type="gramEnd"/>
-      <w:r>
-        <w:rPr>
-          <w:lang w:val="en"/>
-        </w:rPr>
-        <w:t>u)       0.0153431  0.0004150   36.98 2.75e-09 ***</w:t>
-      </w:r>
-    </w:p>
-    <w:p>
-      <w:pPr>
-        <w:pStyle w:val="HTMLPreformatted"/>
-        <w:rPr>
-          <w:lang w:val="en"/>
-        </w:rPr>
-      </w:pPr>
-      <w:r>
-        <w:rPr>
-          <w:lang w:val="en"/>
-        </w:rPr>
-        <w:t>---</w:t>
-      </w:r>
-    </w:p>
-    <w:p>
-      <w:pPr>
-        <w:pStyle w:val="HTMLPreformatted"/>
-        <w:rPr>
-          <w:lang w:val="en"/>
-        </w:rPr>
-      </w:pPr>
-      <w:proofErr w:type="spellStart"/>
-      <w:proofErr w:type="gramStart"/>
-      <w:r>
-        <w:rPr>
-          <w:lang w:val="en"/>
-        </w:rPr>
-        <w:t>Signif</w:t>
-      </w:r>
-      <w:proofErr w:type="spellEnd"/>
-      <w:r>
-        <w:rPr>
-          <w:lang w:val="en"/>
-        </w:rPr>
-        <w:t>.</w:t>
-      </w:r>
-      <w:proofErr w:type="gramEnd"/>
-      <w:r>
-        <w:rPr>
-          <w:lang w:val="en"/>
-        </w:rPr>
-        <w:t xml:space="preserve"> </w:t>
-      </w:r>
-      <w:proofErr w:type="gramStart"/>
-      <w:r>
-        <w:rPr>
-          <w:lang w:val="en"/>
-        </w:rPr>
-        <w:t>codes</w:t>
-      </w:r>
-      <w:proofErr w:type="gramEnd"/>
-      <w:r>
-        <w:rPr>
-          <w:lang w:val="en"/>
-        </w:rPr>
-        <w:t>:  0 '***' 0.001 '**' 0.01</w:t>
-      </w:r>
-      <w:r>
-        <w:rPr>
-          <w:lang w:val="en"/>
-        </w:rPr>
-        <w:t xml:space="preserve"> '*' 0.05 '.' 0.1 ' ' 1 </w:t>
-      </w:r>
-    </w:p>
-    <w:p>
-      <w:pPr>
-        <w:pStyle w:val="HTMLPreformatted"/>
-        <w:rPr>
-          <w:lang w:val="en"/>
-        </w:rPr>
-      </w:pPr>
-    </w:p>
-    <w:p>
-      <w:pPr>
-        <w:pStyle w:val="HTMLPreformatted"/>
-        <w:rPr>
-          <w:lang w:val="en"/>
-        </w:rPr>
-      </w:pPr>
-      <w:r>
-        <w:rPr>
-          <w:lang w:val="en"/>
-        </w:rPr>
-        <w:t>(Dispersion parameter for Gamma family taken to be 0.002446059)</w:t>
-      </w:r>
-    </w:p>
-    <w:p>
-      <w:pPr>
-        <w:pStyle w:val="HTMLPreformatted"/>
-        <w:rPr>
-          <w:lang w:val="en"/>
-        </w:rPr>
-      </w:pPr>
-    </w:p>
-    <w:p>
-      <w:pPr>
-        <w:pStyle w:val="HTMLPreformatted"/>
-        <w:rPr>
-          <w:lang w:val="en"/>
-        </w:rPr>
-      </w:pPr>
-      <w:r>
-        <w:rPr>
-          <w:lang w:val="en"/>
-        </w:rPr>
-        <w:t xml:space="preserve">    Null deviance: </w:t>
-      </w:r>
-      <w:proofErr w:type="gramStart"/>
-      <w:r>
-        <w:rPr>
-          <w:lang w:val="en"/>
-        </w:rPr>
-        <w:t>3.51283  on</w:t>
-      </w:r>
-      <w:proofErr w:type="gramEnd"/>
-      <w:r>
-        <w:rPr>
-          <w:lang w:val="en"/>
-        </w:rPr>
-        <w:t xml:space="preserve"> 8  degrees of freedom</w:t>
-      </w:r>
-    </w:p>
-    <w:p>
-      <w:pPr>
-        <w:pStyle w:val="HTMLPreformatted"/>
-        <w:rPr>
-          <w:lang w:val="en"/>
-        </w:rPr>
-      </w:pPr>
-      <w:r>
-        <w:rPr>
-          <w:lang w:val="en"/>
-        </w:rPr>
-        <w:t xml:space="preserve">Residual deviance: </w:t>
-      </w:r>
-      <w:proofErr w:type="gramStart"/>
-      <w:r>
-        <w:rPr>
-          <w:lang w:val="en"/>
-        </w:rPr>
-        <w:t>0.01673  on</w:t>
-      </w:r>
-      <w:proofErr w:type="gramEnd"/>
-      <w:r>
-        <w:rPr>
-          <w:lang w:val="en"/>
-        </w:rPr>
-        <w:t xml:space="preserve"> 7  degrees of freedom</w:t>
-      </w:r>
-    </w:p>
-    <w:p>
-      <w:pPr>
-        <w:pStyle w:val="HTMLPreformatted"/>
-        <w:rPr>
-          <w:lang w:val="en"/>
-        </w:rPr>
-      </w:pPr>
-      <w:r>
-        <w:rPr>
-          <w:lang w:val="en"/>
-        </w:rPr>
-        <w:t>AIC: 37.99</w:t>
-      </w:r>
-    </w:p>
-    <w:p>
-      <w:pPr>
-        <w:pStyle w:val="HTMLPreformatted"/>
-        <w:rPr>
-          <w:lang w:val="en"/>
-        </w:rPr>
-      </w:pPr>
-    </w:p>
-    <w:p>
-      <w:pPr>
-        <w:pStyle w:val="HTMLPreformatted"/>
-        <w:rPr>
-          <w:lang w:val="en"/>
-        </w:rPr>
-      </w:pPr>
-      <w:r>
-        <w:rPr>
-          <w:lang w:val="en"/>
-        </w:rPr>
-        <w:t>Number of Fisher Scoring iterations: 3</w:t>
-      </w:r>
-    </w:p>
-    <w:p>
-      <w:pPr>
-        <w:pStyle w:val="HTMLPreformatted"/>
-        <w:rPr>
-          <w:lang w:val="en"/>
-        </w:rPr>
-      </w:pPr>
-    </w:p>
-    <w:p>
-      <w:pPr>
-        <w:pStyle w:val="HTMLPreformatted"/>
-        <w:rPr>
-          <w:lang w:val="en"/>
-        </w:rPr>
-      </w:pPr>
-    </w:p>
-    <w:p>
-      <w:pPr>
-        <w:pStyle w:val="HTMLPreformatted"/>
-        <w:rPr>
-          <w:lang w:val="en"/>
-        </w:rPr>
-      </w:pPr>
-      <w:r>
-        <w:rPr>
-          <w:lang w:val="en"/>
-        </w:rPr>
-        <w:t>Call:</w:t>
-      </w:r>
-    </w:p>
-    <w:p>
-      <w:pPr>
-        <w:pStyle w:val="HTMLPreformatted"/>
-        <w:rPr>
-          <w:lang w:val="en"/>
-        </w:rPr>
-      </w:pPr>
-      <w:proofErr w:type="spellStart"/>
-      <w:proofErr w:type="gramStart"/>
-      <w:r>
-        <w:rPr>
-          <w:lang w:val="en"/>
-        </w:rPr>
-        <w:t>glm</w:t>
-      </w:r>
-      <w:proofErr w:type="spellEnd"/>
-      <w:r>
-        <w:rPr>
-          <w:lang w:val="en"/>
-        </w:rPr>
-        <w:t>(</w:t>
-      </w:r>
-      <w:proofErr w:type="gramEnd"/>
-      <w:r>
-        <w:rPr>
-          <w:lang w:val="en"/>
-        </w:rPr>
-        <w:t>formula = lot2 ~ log(u), family = Gamma, data = clotting)</w:t>
-      </w:r>
-    </w:p>
-    <w:p>
-      <w:pPr>
-        <w:pStyle w:val="HTMLPreformatted"/>
-        <w:rPr>
-          <w:lang w:val="en"/>
-        </w:rPr>
-      </w:pPr>
-    </w:p>
-    <w:p>
-      <w:pPr>
-        <w:pStyle w:val="HTMLPreformatted"/>
-        <w:rPr>
-          <w:lang w:val="en"/>
-        </w:rPr>
-      </w:pPr>
-      <w:r>
-        <w:rPr>
-          <w:lang w:val="en"/>
-        </w:rPr>
-        <w:t xml:space="preserve">Deviance Residuals: </w:t>
-      </w:r>
-    </w:p>
-    <w:p>
-      <w:pPr>
-        <w:pStyle w:val="HTMLPreformatted"/>
-        <w:rPr>
-          <w:lang w:val="en"/>
-        </w:rPr>
-      </w:pPr>
-      <w:r>
-        <w:rPr>
-          <w:lang w:val="en"/>
-        </w:rPr>
-        <w:t xml:space="preserve">     Min        1Q    Median        3Q       Max  </w:t>
-      </w:r>
-    </w:p>
-    <w:p>
-      <w:pPr>
-        <w:pStyle w:val="HTMLPreformatted"/>
-        <w:rPr>
-          <w:lang w:val="en"/>
-        </w:rPr>
-      </w:pPr>
-      <w:r>
-        <w:rPr>
-          <w:lang w:val="en"/>
-        </w:rPr>
-        <w:t>-</w:t>
-      </w:r>
-      <w:proofErr w:type="gramStart"/>
-      <w:r>
-        <w:rPr>
-          <w:lang w:val="en"/>
-        </w:rPr>
-        <w:t>0.05574  -</w:t>
-      </w:r>
-      <w:proofErr w:type="gramEnd"/>
-      <w:r>
-        <w:rPr>
-          <w:lang w:val="en"/>
-        </w:rPr>
-        <w:t xml:space="preserve">0.02925   0.01030   0.01714   0.06371  </w:t>
-      </w:r>
-    </w:p>
-    <w:p>
-      <w:pPr>
-        <w:pStyle w:val="HTMLPreformatted"/>
-        <w:rPr>
-          <w:lang w:val="en"/>
-        </w:rPr>
-      </w:pPr>
-    </w:p>
-    <w:p>
-      <w:pPr>
-        <w:pStyle w:val="HTMLPreformatted"/>
-        <w:rPr>
-          <w:lang w:val="en"/>
-        </w:rPr>
-      </w:pPr>
-      <w:r>
-        <w:rPr>
-          <w:lang w:val="en"/>
-        </w:rPr>
-        <w:t>Coefficients:</w:t>
-      </w:r>
-    </w:p>
-    <w:p>
-      <w:pPr>
-        <w:pStyle w:val="HTMLPreformatted"/>
-        <w:rPr>
-          <w:lang w:val="en"/>
-        </w:rPr>
-      </w:pPr>
-      <w:r>
-        <w:rPr>
-          <w:lang w:val="en"/>
-        </w:rPr>
-        <w:t xml:space="preserve">              Estimate Std. Error t value </w:t>
-      </w:r>
-      <w:proofErr w:type="spellStart"/>
-      <w:proofErr w:type="gramStart"/>
-      <w:r>
-        <w:rPr>
-          <w:lang w:val="en"/>
-        </w:rPr>
-        <w:t>Pr</w:t>
-      </w:r>
-      <w:proofErr w:type="spellEnd"/>
-      <w:r>
-        <w:rPr>
-          <w:lang w:val="en"/>
-        </w:rPr>
-        <w:t>(</w:t>
-      </w:r>
-      <w:proofErr w:type="gramEnd"/>
-      <w:r>
-        <w:rPr>
-          <w:lang w:val="en"/>
-        </w:rPr>
-        <w:t xml:space="preserve">&gt;|t|)    </w:t>
-      </w:r>
-    </w:p>
-    <w:p>
-      <w:pPr>
-        <w:pStyle w:val="HTMLPreformatted"/>
-        <w:rPr>
-          <w:lang w:val="en"/>
-        </w:rPr>
-      </w:pPr>
-      <w:r>
-        <w:rPr>
-          <w:lang w:val="en"/>
-        </w:rPr>
-        <w:t>(Intercept) -</w:t>
-      </w:r>
-      <w:proofErr w:type="gramStart"/>
-      <w:r>
-        <w:rPr>
-          <w:lang w:val="en"/>
-        </w:rPr>
-        <w:t>0.0239085  0.0013265</w:t>
-      </w:r>
-      <w:proofErr w:type="gramEnd"/>
-      <w:r>
-        <w:rPr>
-          <w:lang w:val="en"/>
-        </w:rPr>
-        <w:t xml:space="preserve">  -18.02 4.00e-07 ***</w:t>
-      </w:r>
-    </w:p>
-    <w:p>
-      <w:pPr>
-        <w:pStyle w:val="HTMLPreformatted"/>
-        <w:rPr>
-          <w:lang w:val="en"/>
-        </w:rPr>
-      </w:pPr>
-      <w:proofErr w:type="gramStart"/>
-      <w:r>
-        <w:rPr>
-          <w:lang w:val="en"/>
-        </w:rPr>
-        <w:t>log(</w:t>
-      </w:r>
-      <w:proofErr w:type="gramEnd"/>
-      <w:r>
-        <w:rPr>
-          <w:lang w:val="en"/>
-        </w:rPr>
-        <w:t>u)       0.0235992  0.0005768   40.91 1.36e-09 ***</w:t>
-      </w:r>
-    </w:p>
-    <w:p>
-      <w:pPr>
-        <w:pStyle w:val="HTMLPreformatted"/>
-        <w:rPr>
-          <w:lang w:val="en"/>
-        </w:rPr>
-      </w:pPr>
-      <w:r>
-        <w:rPr>
-          <w:lang w:val="en"/>
-        </w:rPr>
-        <w:t>---</w:t>
-      </w:r>
-    </w:p>
-    <w:p>
-      <w:pPr>
-        <w:pStyle w:val="HTMLPreformatted"/>
-        <w:rPr>
-          <w:lang w:val="en"/>
-        </w:rPr>
-      </w:pPr>
-      <w:proofErr w:type="spellStart"/>
-      <w:proofErr w:type="gramStart"/>
-      <w:r>
-        <w:rPr>
-          <w:lang w:val="en"/>
-        </w:rPr>
-        <w:t>Signif</w:t>
-      </w:r>
-      <w:proofErr w:type="spellEnd"/>
-      <w:r>
-        <w:rPr>
-          <w:lang w:val="en"/>
-        </w:rPr>
-        <w:t>.</w:t>
-      </w:r>
-      <w:proofErr w:type="gramEnd"/>
-      <w:r>
-        <w:rPr>
-          <w:lang w:val="en"/>
-        </w:rPr>
-        <w:t xml:space="preserve"> </w:t>
-      </w:r>
-      <w:proofErr w:type="gramStart"/>
-      <w:r>
-        <w:rPr>
-          <w:lang w:val="en"/>
-        </w:rPr>
-        <w:t>codes</w:t>
-      </w:r>
-      <w:proofErr w:type="gramEnd"/>
-      <w:r>
-        <w:rPr>
-          <w:lang w:val="en"/>
-        </w:rPr>
-        <w:t xml:space="preserve">:  0 '***' 0.001 '**' 0.01 '*' 0.05 '.' 0.1 ' ' 1 </w:t>
-      </w:r>
-    </w:p>
-    <w:p>
-      <w:pPr>
-        <w:pStyle w:val="HTMLPreformatted"/>
-        <w:rPr>
-          <w:lang w:val="en"/>
-        </w:rPr>
-      </w:pPr>
-    </w:p>
-    <w:p>
-      <w:pPr>
-        <w:pStyle w:val="HTMLPreformatted"/>
-        <w:rPr>
-          <w:lang w:val="en"/>
-        </w:rPr>
-      </w:pPr>
-      <w:r>
-        <w:rPr>
-          <w:lang w:val="en"/>
-        </w:rPr>
-        <w:t>(Dispersion parameter for Gamma family taken to be 0.001813354)</w:t>
-      </w:r>
-    </w:p>
-    <w:p>
-      <w:pPr>
-        <w:pStyle w:val="HTMLPreformatted"/>
-        <w:rPr>
-          <w:lang w:val="en"/>
-        </w:rPr>
-      </w:pPr>
-    </w:p>
-    <w:p>
-      <w:pPr>
-        <w:pStyle w:val="HTMLPreformatted"/>
-        <w:rPr>
-          <w:lang w:val="en"/>
-        </w:rPr>
-      </w:pPr>
-      <w:r>
-        <w:rPr>
-          <w:lang w:val="en"/>
-        </w:rPr>
-        <w:t xml:space="preserve">    Null dev</w:t>
-      </w:r>
-      <w:r>
-        <w:rPr>
-          <w:lang w:val="en"/>
-        </w:rPr>
-        <w:t xml:space="preserve">iance: </w:t>
-      </w:r>
-      <w:proofErr w:type="gramStart"/>
-      <w:r>
-        <w:rPr>
-          <w:lang w:val="en"/>
-        </w:rPr>
-        <w:t>3.118557  on</w:t>
-      </w:r>
-      <w:proofErr w:type="gramEnd"/>
-      <w:r>
-        <w:rPr>
-          <w:lang w:val="en"/>
-        </w:rPr>
-        <w:t xml:space="preserve"> 8  degrees of freedom</w:t>
-      </w:r>
-    </w:p>
-    <w:p>
-      <w:pPr>
-        <w:pStyle w:val="HTMLPreformatted"/>
-        <w:rPr>
-          <w:lang w:val="en"/>
-        </w:rPr>
-      </w:pPr>
-      <w:r>
-        <w:rPr>
-          <w:lang w:val="en"/>
-        </w:rPr>
-        <w:t xml:space="preserve">Residual deviance: </w:t>
-      </w:r>
-      <w:proofErr w:type="gramStart"/>
-      <w:r>
-        <w:rPr>
-          <w:lang w:val="en"/>
-        </w:rPr>
-        <w:t>0.012672  on</w:t>
-      </w:r>
-      <w:proofErr w:type="gramEnd"/>
-      <w:r>
-        <w:rPr>
-          <w:lang w:val="en"/>
-        </w:rPr>
-        <w:t xml:space="preserve"> 7  degrees of freedom</w:t>
-      </w:r>
-    </w:p>
-    <w:p>
-      <w:pPr>
-        <w:pStyle w:val="HTMLPreformatted"/>
-        <w:rPr>
-          <w:lang w:val="en"/>
-        </w:rPr>
-      </w:pPr>
-      <w:r>
-        <w:rPr>
-          <w:lang w:val="en"/>
-        </w:rPr>
-        <w:t>AIC: 27.032</w:t>
-      </w:r>
-    </w:p>
-    <w:p>
-      <w:pPr>
-        <w:pStyle w:val="HTMLPreformatted"/>
-        <w:rPr>
-          <w:lang w:val="en"/>
-        </w:rPr>
-      </w:pPr>
-    </w:p>
-    <w:p>
-      <w:pPr>
-        <w:pStyle w:val="HTMLPreformatted"/>
-        <w:rPr>
-          <w:lang w:val="en"/>
-        </w:rPr>
-      </w:pPr>
-      <w:r>
-        <w:rPr>
-          <w:lang w:val="en"/>
-        </w:rPr>
-        <w:t>Number of Fisher Scoring iterations: 3</w:t>
-      </w:r>
-    </w:p>
-    <w:p>
-      <w:pPr>
-        <w:rPr>
-          <w:rStyle w:val="equation"/>
-          <w:rFonts w:eastAsia="Times New Roman"/>
-          <w:lang w:val="en"/>
-        </w:rPr>
-      </w:pPr>
-      <w:r>
-        <w:rPr>
           <w:rFonts w:eastAsia="Times New Roman"/>
           <w:lang w:val="en"/>
         </w:rPr>
@@ -8800,26 +7215,24 @@
           <w:rFonts w:eastAsia="Times New Roman"/>
           <w:lang w:val="en"/>
         </w:rPr>
-        <w:t xml:space="preserve">Note the commas separating the parts of the output to be captured. See the help and examples for </w:t>
-      </w:r>
-      <w:proofErr w:type="spellStart"/>
+        <w:t xml:space="preserve">Note the commas separating the parts of the output to be captured. See the help and </w:t>
+      </w:r>
+      <w:r>
+        <w:rPr>
+          <w:rStyle w:val="equation"/>
+          <w:rFonts w:eastAsia="Times New Roman"/>
+          <w:lang w:val="en"/>
+        </w:rPr>
+        <w:t xml:space="preserve">examples for </w:t>
+      </w:r>
       <w:r>
         <w:rPr>
           <w:rStyle w:val="equation"/>
           <w:rFonts w:ascii="Courier New" w:eastAsia="Times New Roman" w:hAnsi="Courier New" w:cs="Courier New"/>
           <w:lang w:val="en"/>
         </w:rPr>
-        <w:t>capture.ou</w:t>
-      </w:r>
-      <w:r>
-        <w:rPr>
-          <w:rStyle w:val="equation"/>
-          <w:rFonts w:ascii="Courier New" w:eastAsia="Times New Roman" w:hAnsi="Courier New" w:cs="Courier New"/>
-          <w:lang w:val="en"/>
-        </w:rPr>
-        <w:t>tput</w:t>
-      </w:r>
-      <w:proofErr w:type="spellEnd"/>
+        <w:t>capture.output</w:t>
+      </w:r>
       <w:r>
         <w:rPr>
           <w:rStyle w:val="equation"/>
@@ -8853,27 +7266,8 @@
           <w:rFonts w:eastAsia="Times New Roman"/>
           <w:lang w:val="en"/>
         </w:rPr>
-        <w:t xml:space="preserve">To capture an R session, or part of one, including </w:t>
-      </w:r>
-      <w:proofErr w:type="gramStart"/>
-      <w:r>
-        <w:rPr>
-          <w:rStyle w:val="equation"/>
-          <w:rFonts w:eastAsia="Times New Roman"/>
-          <w:lang w:val="en"/>
-        </w:rPr>
-        <w:t>both commands</w:t>
-      </w:r>
-      <w:proofErr w:type="gramEnd"/>
-      <w:r>
-        <w:rPr>
-          <w:rStyle w:val="equation"/>
-          <w:rFonts w:eastAsia="Times New Roman"/>
-          <w:lang w:val="en"/>
-        </w:rPr>
-        <w:t xml:space="preserve"> and output, the command </w:t>
-      </w:r>
-      <w:proofErr w:type="spellStart"/>
+        <w:t xml:space="preserve">To capture an R session, or part of one, including both commands and output, the command </w:t>
+      </w:r>
       <w:r>
         <w:rPr>
           <w:rStyle w:val="HTMLCode"/>
@@ -8881,7 +7275,6 @@
         </w:rPr>
         <w:t>txtStart</w:t>
       </w:r>
-      <w:proofErr w:type="spellEnd"/>
       <w:r>
         <w:rPr>
           <w:rStyle w:val="equation"/>
@@ -8890,7 +7283,6 @@
         </w:rPr>
         <w:t xml:space="preserve"> from the package </w:t>
       </w:r>
-      <w:proofErr w:type="spellStart"/>
       <w:r>
         <w:rPr>
           <w:rStyle w:val="pkg1"/>
@@ -8899,7 +7291,6 @@
         </w:rPr>
         <w:t>TeachingDemos</w:t>
       </w:r>
-      <w:proofErr w:type="spellEnd"/>
       <w:r>
         <w:rPr>
           <w:rStyle w:val="equation"/>
@@ -8908,7 +7299,6 @@
         </w:rPr>
         <w:t xml:space="preserve"> can be used then </w:t>
       </w:r>
-      <w:proofErr w:type="spellStart"/>
       <w:r>
         <w:rPr>
           <w:rStyle w:val="HTMLCode"/>
@@ -8916,67 +7306,29 @@
         </w:rPr>
         <w:t>hwriteOutput</w:t>
       </w:r>
-      <w:proofErr w:type="spellEnd"/>
-      <w:r>
-        <w:rPr>
-          <w:rStyle w:val="equation"/>
-          <w:rFonts w:eastAsia="Times New Roman"/>
-          <w:lang w:val="en"/>
-        </w:rPr>
-        <w:t>. This requires writing to a file, and reading the results back fr</w:t>
-      </w:r>
-      <w:r>
-        <w:rPr>
-          <w:rStyle w:val="equation"/>
-          <w:rFonts w:eastAsia="Times New Roman"/>
-          <w:lang w:val="en"/>
-        </w:rPr>
-        <w:t xml:space="preserve">om the file. A temporary file can </w:t>
-      </w:r>
-      <w:proofErr w:type="gramStart"/>
-      <w:r>
-        <w:rPr>
-          <w:rStyle w:val="equation"/>
-          <w:rFonts w:eastAsia="Times New Roman"/>
-          <w:lang w:val="en"/>
-        </w:rPr>
-        <w:t>used</w:t>
-      </w:r>
-      <w:proofErr w:type="gramEnd"/>
-      <w:r>
-        <w:rPr>
-          <w:rStyle w:val="equation"/>
-          <w:rFonts w:eastAsia="Times New Roman"/>
-          <w:lang w:val="en"/>
-        </w:rPr>
-        <w:t xml:space="preserve"> for holding the output. </w:t>
-      </w:r>
-      <w:proofErr w:type="gramStart"/>
-      <w:r>
-        <w:rPr>
-          <w:rStyle w:val="equation"/>
-          <w:rFonts w:eastAsia="Times New Roman"/>
-          <w:lang w:val="en"/>
-        </w:rPr>
-        <w:t xml:space="preserve">See </w:t>
+      <w:r>
+        <w:rPr>
+          <w:rStyle w:val="equation"/>
+          <w:rFonts w:eastAsia="Times New Roman"/>
+          <w:lang w:val="en"/>
+        </w:rPr>
+        <w:t>. This requires writing to a file, and read</w:t>
+      </w:r>
+      <w:r>
+        <w:rPr>
+          <w:rStyle w:val="equation"/>
+          <w:rFonts w:eastAsia="Times New Roman"/>
+          <w:lang w:val="en"/>
+        </w:rPr>
+        <w:t xml:space="preserve">ing the results back from the file. A temporary file can used for holding the output. See </w:t>
       </w:r>
       <w:r>
         <w:rPr>
           <w:rStyle w:val="HTMLCode"/>
           <w:lang w:val="en"/>
         </w:rPr>
-        <w:t>?</w:t>
-      </w:r>
-      <w:proofErr w:type="spellStart"/>
-      <w:proofErr w:type="gramEnd"/>
-      <w:r>
-        <w:rPr>
-          <w:rStyle w:val="HTMLCode"/>
-          <w:lang w:val="en"/>
-        </w:rPr>
-        <w:t>tempfile</w:t>
-      </w:r>
-      <w:proofErr w:type="spellEnd"/>
+        <w:t>?tempfile</w:t>
+      </w:r>
       <w:r>
         <w:rPr>
           <w:rStyle w:val="equation"/>
@@ -9012,29 +7364,7 @@
         <w:rPr>
           <w:lang w:val="en"/>
         </w:rPr>
-        <w:t xml:space="preserve">&gt; clotting &lt;- </w:t>
-      </w:r>
-      <w:proofErr w:type="spellStart"/>
-      <w:proofErr w:type="gramStart"/>
-      <w:r>
-        <w:rPr>
-          <w:lang w:val="en"/>
-        </w:rPr>
-        <w:t>data.frame</w:t>
-      </w:r>
-      <w:proofErr w:type="spellEnd"/>
-      <w:r>
-        <w:rPr>
-          <w:lang w:val="en"/>
-        </w:rPr>
-        <w:t>(</w:t>
-      </w:r>
-      <w:proofErr w:type="gramEnd"/>
-      <w:r>
-        <w:rPr>
-          <w:lang w:val="en"/>
-        </w:rPr>
-        <w:t xml:space="preserve">u = c(5, 10, 15, 20, 30, 40, 60, 80, 100), </w:t>
+        <w:t xml:space="preserve">&gt; clotting &lt;- data.frame(u = c(5, 10, 15, 20, 30, 40, 60, 80, 100), </w:t>
       </w:r>
     </w:p>
     <w:p>
@@ -9048,21 +7378,7 @@
         <w:rPr>
           <w:lang w:val="en"/>
         </w:rPr>
-        <w:t xml:space="preserve">+ lot1 = </w:t>
-      </w:r>
-      <w:proofErr w:type="gramStart"/>
-      <w:r>
-        <w:rPr>
-          <w:lang w:val="en"/>
-        </w:rPr>
-        <w:t>c(</w:t>
-      </w:r>
-      <w:proofErr w:type="gramEnd"/>
-      <w:r>
-        <w:rPr>
-          <w:lang w:val="en"/>
-        </w:rPr>
-        <w:t xml:space="preserve">118, 58, 42, 35, 27, 25, 21, 19, 18), lot2 = c(69, </w:t>
+        <w:t xml:space="preserve">+ lot1 = c(118, 58, 42, 35, 27, 25, 21, 19, 18), lot2 = c(69, </w:t>
       </w:r>
     </w:p>
     <w:p>
@@ -9090,13 +7406,7 @@
         <w:rPr>
           <w:lang w:val="en"/>
         </w:rPr>
-        <w:t xml:space="preserve">+ 35, 26, 21, 18, 16, </w:t>
-      </w:r>
-      <w:r>
-        <w:rPr>
-          <w:lang w:val="en"/>
-        </w:rPr>
-        <w:t>13, 12, 12))</w:t>
+        <w:t>+ 35, 26, 21, 18, 16, 13, 12, 12))</w:t>
       </w:r>
     </w:p>
     <w:p>
@@ -9124,21 +7434,7 @@
         <w:rPr>
           <w:lang w:val="en"/>
         </w:rPr>
-        <w:t xml:space="preserve">    </w:t>
-      </w:r>
-      <w:proofErr w:type="gramStart"/>
-      <w:r>
-        <w:rPr>
-          <w:lang w:val="en"/>
-        </w:rPr>
-        <w:t>u</w:t>
-      </w:r>
-      <w:proofErr w:type="gramEnd"/>
-      <w:r>
-        <w:rPr>
-          <w:lang w:val="en"/>
-        </w:rPr>
-        <w:t xml:space="preserve"> lot1 lot2</w:t>
+        <w:t xml:space="preserve">    u lot1 lot2</w:t>
       </w:r>
     </w:p>
     <w:p>
@@ -9152,21 +7448,7 @@
         <w:rPr>
           <w:lang w:val="en"/>
         </w:rPr>
-        <w:t xml:space="preserve">1   </w:t>
-      </w:r>
-      <w:proofErr w:type="gramStart"/>
-      <w:r>
-        <w:rPr>
-          <w:lang w:val="en"/>
-        </w:rPr>
-        <w:t>5  118</w:t>
-      </w:r>
-      <w:proofErr w:type="gramEnd"/>
-      <w:r>
-        <w:rPr>
-          <w:lang w:val="en"/>
-        </w:rPr>
-        <w:t xml:space="preserve">   69</w:t>
+        <w:t>1   5  118   69</w:t>
       </w:r>
     </w:p>
     <w:p>
@@ -9176,19 +7458,11 @@
           <w:lang w:val="en"/>
         </w:rPr>
       </w:pPr>
-      <w:proofErr w:type="gramStart"/>
-      <w:r>
-        <w:rPr>
-          <w:lang w:val="en"/>
-        </w:rPr>
-        <w:t>2  10</w:t>
-      </w:r>
-      <w:proofErr w:type="gramEnd"/>
-      <w:r>
-        <w:rPr>
-          <w:lang w:val="en"/>
-        </w:rPr>
-        <w:t xml:space="preserve">   58   35</w:t>
+      <w:r>
+        <w:rPr>
+          <w:lang w:val="en"/>
+        </w:rPr>
+        <w:t>2  10   58   35</w:t>
       </w:r>
     </w:p>
     <w:p>
@@ -9198,19 +7472,11 @@
           <w:lang w:val="en"/>
         </w:rPr>
       </w:pPr>
-      <w:proofErr w:type="gramStart"/>
-      <w:r>
-        <w:rPr>
-          <w:lang w:val="en"/>
-        </w:rPr>
-        <w:t>3  15</w:t>
-      </w:r>
-      <w:proofErr w:type="gramEnd"/>
-      <w:r>
-        <w:rPr>
-          <w:lang w:val="en"/>
-        </w:rPr>
-        <w:t xml:space="preserve">   42   26</w:t>
+      <w:r>
+        <w:rPr>
+          <w:lang w:val="en"/>
+        </w:rPr>
+        <w:t>3  15   42   26</w:t>
       </w:r>
     </w:p>
     <w:p>
@@ -9220,19 +7486,11 @@
           <w:lang w:val="en"/>
         </w:rPr>
       </w:pPr>
-      <w:proofErr w:type="gramStart"/>
-      <w:r>
-        <w:rPr>
-          <w:lang w:val="en"/>
-        </w:rPr>
-        <w:t>4  20</w:t>
-      </w:r>
-      <w:proofErr w:type="gramEnd"/>
-      <w:r>
-        <w:rPr>
-          <w:lang w:val="en"/>
-        </w:rPr>
-        <w:t xml:space="preserve">   35   21</w:t>
+      <w:r>
+        <w:rPr>
+          <w:lang w:val="en"/>
+        </w:rPr>
+        <w:t>4  20   35   21</w:t>
       </w:r>
     </w:p>
     <w:p>
@@ -9242,19 +7500,11 @@
           <w:lang w:val="en"/>
         </w:rPr>
       </w:pPr>
-      <w:proofErr w:type="gramStart"/>
-      <w:r>
-        <w:rPr>
-          <w:lang w:val="en"/>
-        </w:rPr>
-        <w:t>5  30</w:t>
-      </w:r>
-      <w:proofErr w:type="gramEnd"/>
-      <w:r>
-        <w:rPr>
-          <w:lang w:val="en"/>
-        </w:rPr>
-        <w:t xml:space="preserve">   27   18</w:t>
+      <w:r>
+        <w:rPr>
+          <w:lang w:val="en"/>
+        </w:rPr>
+        <w:t>5  30   27   18</w:t>
       </w:r>
     </w:p>
     <w:p>
@@ -9264,19 +7514,11 @@
           <w:lang w:val="en"/>
         </w:rPr>
       </w:pPr>
-      <w:proofErr w:type="gramStart"/>
-      <w:r>
-        <w:rPr>
-          <w:lang w:val="en"/>
-        </w:rPr>
-        <w:t>6  40</w:t>
-      </w:r>
-      <w:proofErr w:type="gramEnd"/>
-      <w:r>
-        <w:rPr>
-          <w:lang w:val="en"/>
-        </w:rPr>
-        <w:t xml:space="preserve">   25   16</w:t>
+      <w:r>
+        <w:rPr>
+          <w:lang w:val="en"/>
+        </w:rPr>
+        <w:t>6  40   25   16</w:t>
       </w:r>
     </w:p>
     <w:p>
@@ -9286,19 +7528,11 @@
           <w:lang w:val="en"/>
         </w:rPr>
       </w:pPr>
-      <w:proofErr w:type="gramStart"/>
-      <w:r>
-        <w:rPr>
-          <w:lang w:val="en"/>
-        </w:rPr>
-        <w:t>7  60</w:t>
-      </w:r>
-      <w:proofErr w:type="gramEnd"/>
-      <w:r>
-        <w:rPr>
-          <w:lang w:val="en"/>
-        </w:rPr>
-        <w:t xml:space="preserve">   21   13</w:t>
+      <w:r>
+        <w:rPr>
+          <w:lang w:val="en"/>
+        </w:rPr>
+        <w:t>7  60   21   13</w:t>
       </w:r>
     </w:p>
     <w:p>
@@ -9308,19 +7542,11 @@
           <w:lang w:val="en"/>
         </w:rPr>
       </w:pPr>
-      <w:proofErr w:type="gramStart"/>
-      <w:r>
-        <w:rPr>
-          <w:lang w:val="en"/>
-        </w:rPr>
-        <w:t>8  80</w:t>
-      </w:r>
-      <w:proofErr w:type="gramEnd"/>
-      <w:r>
-        <w:rPr>
-          <w:lang w:val="en"/>
-        </w:rPr>
-        <w:t xml:space="preserve">   19   12</w:t>
+      <w:r>
+        <w:rPr>
+          <w:lang w:val="en"/>
+        </w:rPr>
+        <w:t>8  80   19   12</w:t>
       </w:r>
     </w:p>
     <w:p>
@@ -9348,29 +7574,7 @@
         <w:rPr>
           <w:lang w:val="en"/>
         </w:rPr>
-        <w:t xml:space="preserve">&gt; </w:t>
-      </w:r>
-      <w:proofErr w:type="gramStart"/>
-      <w:r>
-        <w:rPr>
-          <w:lang w:val="en"/>
-        </w:rPr>
-        <w:t>summary(</w:t>
-      </w:r>
-      <w:proofErr w:type="spellStart"/>
-      <w:proofErr w:type="gramEnd"/>
-      <w:r>
-        <w:rPr>
-          <w:lang w:val="en"/>
-        </w:rPr>
-        <w:t>glm</w:t>
-      </w:r>
-      <w:proofErr w:type="spellEnd"/>
-      <w:r>
-        <w:rPr>
-          <w:lang w:val="en"/>
-        </w:rPr>
-        <w:t>(lot1 ~ log(u), data = clotting, family = Gamma))</w:t>
+        <w:t>&gt; coef(glm(lot1 ~ log(u), data = clotting, family = Gamma))</w:t>
       </w:r>
     </w:p>
     <w:p>
@@ -9380,415 +7584,29 @@
           <w:lang w:val="en"/>
         </w:rPr>
       </w:pPr>
+      <w:r>
+        <w:rPr>
+          <w:lang w:val="en"/>
+        </w:rPr>
+        <w:t xml:space="preserve">(Intercept)      log(u) </w:t>
+      </w:r>
     </w:p>
     <w:p>
       <w:pPr>
         <w:pStyle w:val="HTMLPreformatted"/>
-        <w:rPr>
-          <w:lang w:val="en"/>
-        </w:rPr>
       </w:pPr>
       <w:r>
         <w:rPr>
           <w:lang w:val="en"/>
         </w:rPr>
-        <w:t>Call:</w:t>
+        <w:t xml:space="preserve">-0.01655438  0.01534311 </w:t>
       </w:r>
     </w:p>
     <w:p>
       <w:pPr>
-        <w:pStyle w:val="HTMLPreformatted"/>
-        <w:rPr>
-          <w:lang w:val="en"/>
-        </w:rPr>
-      </w:pPr>
-      <w:proofErr w:type="spellStart"/>
-      <w:proofErr w:type="gramStart"/>
-      <w:r>
-        <w:rPr>
-          <w:lang w:val="en"/>
-        </w:rPr>
-        <w:t>glm</w:t>
-      </w:r>
-      <w:proofErr w:type="spellEnd"/>
-      <w:r>
-        <w:rPr>
-          <w:lang w:val="en"/>
-        </w:rPr>
-        <w:t>(</w:t>
-      </w:r>
-      <w:proofErr w:type="gramEnd"/>
-      <w:r>
-        <w:rPr>
-          <w:lang w:val="en"/>
-        </w:rPr>
-        <w:t>formula = lot1 ~ log(u), family = Gamma, data = clotting)</w:t>
-      </w:r>
-    </w:p>
-    <w:p>
-      <w:pPr>
-        <w:pStyle w:val="HTMLPreformatted"/>
-        <w:rPr>
-          <w:lang w:val="en"/>
-        </w:rPr>
-      </w:pPr>
-    </w:p>
-    <w:p>
-      <w:pPr>
-        <w:pStyle w:val="HTMLPreformatted"/>
-        <w:rPr>
-          <w:lang w:val="en"/>
-        </w:rPr>
-      </w:pPr>
-      <w:r>
-        <w:rPr>
-          <w:lang w:val="en"/>
-        </w:rPr>
-        <w:t xml:space="preserve">Deviance Residuals: </w:t>
-      </w:r>
-    </w:p>
-    <w:p>
-      <w:pPr>
-        <w:pStyle w:val="HTMLPreformatted"/>
-        <w:rPr>
-          <w:lang w:val="en"/>
-        </w:rPr>
-      </w:pPr>
-      <w:r>
-        <w:rPr>
-          <w:lang w:val="en"/>
-        </w:rPr>
-        <w:t xml:space="preserve">     Min        1Q    Median        3Q       Max  </w:t>
-      </w:r>
-    </w:p>
-    <w:p>
-      <w:pPr>
-        <w:pStyle w:val="HTMLPreformatted"/>
-        <w:rPr>
-          <w:lang w:val="en"/>
-        </w:rPr>
-      </w:pPr>
-      <w:r>
-        <w:rPr>
-          <w:lang w:val="en"/>
-        </w:rPr>
-        <w:t>-</w:t>
-      </w:r>
-      <w:proofErr w:type="gramStart"/>
-      <w:r>
-        <w:rPr>
-          <w:lang w:val="en"/>
-        </w:rPr>
-        <w:t>0.04008  -</w:t>
-      </w:r>
-      <w:proofErr w:type="gramEnd"/>
-      <w:r>
-        <w:rPr>
-          <w:lang w:val="en"/>
-        </w:rPr>
-        <w:t xml:space="preserve">0.03756  -0.02637   0.02905   0.08641  </w:t>
-      </w:r>
-    </w:p>
-    <w:p>
-      <w:pPr>
-        <w:pStyle w:val="HTMLPreformatted"/>
-        <w:rPr>
-          <w:lang w:val="en"/>
-        </w:rPr>
-      </w:pPr>
-    </w:p>
-    <w:p>
-      <w:pPr>
-        <w:pStyle w:val="HTMLPreformatted"/>
-        <w:rPr>
-          <w:lang w:val="en"/>
-        </w:rPr>
-      </w:pPr>
-      <w:r>
-        <w:rPr>
-          <w:lang w:val="en"/>
-        </w:rPr>
-        <w:t>Coefficients:</w:t>
-      </w:r>
-    </w:p>
-    <w:p>
-      <w:pPr>
-        <w:pStyle w:val="HTMLPreformatted"/>
-        <w:rPr>
-          <w:lang w:val="en"/>
-        </w:rPr>
-      </w:pPr>
-      <w:r>
-        <w:rPr>
-          <w:lang w:val="en"/>
-        </w:rPr>
-        <w:t xml:space="preserve">              Estimate Std. Error t value </w:t>
-      </w:r>
-      <w:proofErr w:type="spellStart"/>
-      <w:proofErr w:type="gramStart"/>
-      <w:r>
-        <w:rPr>
-          <w:lang w:val="en"/>
-        </w:rPr>
-        <w:t>Pr</w:t>
-      </w:r>
-      <w:proofErr w:type="spellEnd"/>
-      <w:r>
-        <w:rPr>
-          <w:lang w:val="en"/>
-        </w:rPr>
-        <w:t>(</w:t>
-      </w:r>
-      <w:proofErr w:type="gramEnd"/>
-      <w:r>
-        <w:rPr>
-          <w:lang w:val="en"/>
-        </w:rPr>
-        <w:t xml:space="preserve">&gt;|t|)    </w:t>
-      </w:r>
-    </w:p>
-    <w:p>
-      <w:pPr>
-        <w:pStyle w:val="HTMLPreformatted"/>
-        <w:rPr>
-          <w:lang w:val="en"/>
-        </w:rPr>
-      </w:pPr>
-      <w:r>
-        <w:rPr>
-          <w:lang w:val="en"/>
-        </w:rPr>
-        <w:t>(Intercept) -</w:t>
-      </w:r>
-      <w:proofErr w:type="gramStart"/>
-      <w:r>
-        <w:rPr>
-          <w:lang w:val="en"/>
-        </w:rPr>
-        <w:t>0.0165544  0.0009275</w:t>
-      </w:r>
-      <w:proofErr w:type="gramEnd"/>
-      <w:r>
-        <w:rPr>
-          <w:lang w:val="en"/>
-        </w:rPr>
-        <w:t xml:space="preserve">  -17.85 4.28e-07 ***</w:t>
-      </w:r>
-    </w:p>
-    <w:p>
-      <w:pPr>
-        <w:pStyle w:val="HTMLPreformatted"/>
-        <w:rPr>
-          <w:lang w:val="en"/>
-        </w:rPr>
-      </w:pPr>
-      <w:proofErr w:type="gramStart"/>
-      <w:r>
-        <w:rPr>
-          <w:lang w:val="en"/>
-        </w:rPr>
-        <w:t>log(</w:t>
-      </w:r>
-      <w:proofErr w:type="gramEnd"/>
-      <w:r>
-        <w:rPr>
-          <w:lang w:val="en"/>
-        </w:rPr>
-        <w:t>u)       0.0153431  0.0004150   36.98 2.75e-09 ***</w:t>
-      </w:r>
-    </w:p>
-    <w:p>
-      <w:pPr>
-        <w:pStyle w:val="HTMLPreformatted"/>
-        <w:rPr>
-          <w:lang w:val="en"/>
-        </w:rPr>
-      </w:pPr>
-      <w:r>
-        <w:rPr>
-          <w:lang w:val="en"/>
-        </w:rPr>
-        <w:t>---</w:t>
-      </w:r>
-    </w:p>
-    <w:p>
-      <w:pPr>
-        <w:pStyle w:val="HTMLPreformatted"/>
-        <w:rPr>
-          <w:lang w:val="en"/>
-        </w:rPr>
-      </w:pPr>
-      <w:proofErr w:type="spellStart"/>
-      <w:proofErr w:type="gramStart"/>
-      <w:r>
-        <w:rPr>
-          <w:lang w:val="en"/>
-        </w:rPr>
-        <w:t>Signif</w:t>
-      </w:r>
-      <w:proofErr w:type="spellEnd"/>
-      <w:r>
-        <w:rPr>
-          <w:lang w:val="en"/>
-        </w:rPr>
-        <w:t>.</w:t>
-      </w:r>
-      <w:proofErr w:type="gramEnd"/>
-      <w:r>
-        <w:rPr>
-          <w:lang w:val="en"/>
-        </w:rPr>
-        <w:t xml:space="preserve"> </w:t>
-      </w:r>
-      <w:proofErr w:type="gramStart"/>
-      <w:r>
-        <w:rPr>
-          <w:lang w:val="en"/>
-        </w:rPr>
-        <w:t>codes</w:t>
-      </w:r>
-      <w:proofErr w:type="gramEnd"/>
-      <w:r>
-        <w:rPr>
-          <w:lang w:val="en"/>
-        </w:rPr>
-        <w:t xml:space="preserve">:  0 '***' 0.001 '**' 0.01 '*' 0.05 '.' 0.1 ' ' 1 </w:t>
-      </w:r>
-    </w:p>
-    <w:p>
-      <w:pPr>
-        <w:pStyle w:val="HTMLPreformatted"/>
-        <w:rPr>
-          <w:lang w:val="en"/>
-        </w:rPr>
-      </w:pPr>
-    </w:p>
-    <w:p>
-      <w:pPr>
-        <w:pStyle w:val="HTMLPreformatted"/>
-        <w:rPr>
-          <w:lang w:val="en"/>
-        </w:rPr>
-      </w:pPr>
-      <w:r>
-        <w:rPr>
-          <w:lang w:val="en"/>
-        </w:rPr>
-        <w:t>(Dispersion parameter for Gamma family taken to be 0.002446059)</w:t>
-      </w:r>
-    </w:p>
-    <w:p>
-      <w:pPr>
-        <w:pStyle w:val="HTMLPreformatted"/>
-        <w:rPr>
-          <w:lang w:val="en"/>
-        </w:rPr>
-      </w:pPr>
-    </w:p>
-    <w:p>
-      <w:pPr>
-        <w:pStyle w:val="HTMLPreformatted"/>
-        <w:rPr>
-          <w:lang w:val="en"/>
-        </w:rPr>
-      </w:pPr>
-      <w:r>
-        <w:rPr>
-          <w:lang w:val="en"/>
-        </w:rPr>
-        <w:t xml:space="preserve">    </w:t>
-      </w:r>
-      <w:r>
-        <w:rPr>
-          <w:lang w:val="en"/>
-        </w:rPr>
-        <w:t xml:space="preserve">Null deviance: </w:t>
-      </w:r>
-      <w:proofErr w:type="gramStart"/>
-      <w:r>
-        <w:rPr>
-          <w:lang w:val="en"/>
-        </w:rPr>
-        <w:t>3.51283  on</w:t>
-      </w:r>
-      <w:proofErr w:type="gramEnd"/>
-      <w:r>
-        <w:rPr>
-          <w:lang w:val="en"/>
-        </w:rPr>
-        <w:t xml:space="preserve"> 8  degrees of freedom</w:t>
-      </w:r>
-    </w:p>
-    <w:p>
-      <w:pPr>
-        <w:pStyle w:val="HTMLPreformatted"/>
-        <w:rPr>
-          <w:lang w:val="en"/>
-        </w:rPr>
-      </w:pPr>
-      <w:r>
-        <w:rPr>
-          <w:lang w:val="en"/>
-        </w:rPr>
-        <w:t xml:space="preserve">Residual deviance: </w:t>
-      </w:r>
-      <w:proofErr w:type="gramStart"/>
-      <w:r>
-        <w:rPr>
-          <w:lang w:val="en"/>
-        </w:rPr>
-        <w:t>0.01673  on</w:t>
-      </w:r>
-      <w:proofErr w:type="gramEnd"/>
-      <w:r>
-        <w:rPr>
-          <w:lang w:val="en"/>
-        </w:rPr>
-        <w:t xml:space="preserve"> 7  degrees of freedom</w:t>
-      </w:r>
-    </w:p>
-    <w:p>
-      <w:pPr>
-        <w:pStyle w:val="HTMLPreformatted"/>
-        <w:rPr>
-          <w:lang w:val="en"/>
-        </w:rPr>
-      </w:pPr>
-      <w:r>
-        <w:rPr>
-          <w:lang w:val="en"/>
-        </w:rPr>
-        <w:t>AIC: 37.99</w:t>
-      </w:r>
-    </w:p>
-    <w:p>
-      <w:pPr>
-        <w:pStyle w:val="HTMLPreformatted"/>
-        <w:rPr>
-          <w:lang w:val="en"/>
-        </w:rPr>
-      </w:pPr>
-    </w:p>
-    <w:p>
-      <w:pPr>
-        <w:pStyle w:val="HTMLPreformatted"/>
-        <w:rPr>
-          <w:lang w:val="en"/>
-        </w:rPr>
-      </w:pPr>
-      <w:r>
-        <w:rPr>
-          <w:lang w:val="en"/>
-        </w:rPr>
-        <w:t>Number of Fisher Scoring iterations: 3</w:t>
-      </w:r>
-    </w:p>
-    <w:p>
-      <w:pPr>
-        <w:rPr>
-          <w:rStyle w:val="equation"/>
-          <w:rFonts w:eastAsia="Times New Roman"/>
-          <w:lang w:val="en"/>
+        <w:rPr>
+          <w:rStyle w:val="equation"/>
+          <w:rFonts w:eastAsia="Times New Roman"/>
         </w:rPr>
       </w:pPr>
     </w:p>
@@ -9817,17 +7635,17 @@
           <w:rFonts w:eastAsia="Times New Roman"/>
           <w:lang w:val="en"/>
         </w:rPr>
-        <w:t>Since html is being produced, it is easy to create links to other websites. Here is an</w:t>
-      </w:r>
-      <w:r>
-        <w:rPr>
-          <w:rStyle w:val="equation"/>
-          <w:rFonts w:eastAsia="Times New Roman"/>
-          <w:lang w:val="en"/>
-        </w:rPr>
-        <w:t xml:space="preserve"> example of a link to the Statistics Department website: </w:t>
-      </w:r>
-      <w:hyperlink r:id="rId14" w:history="1">
+        <w:t>Since html is being produced, it is easy to create links to other websites. Here is an example of a link to the Statistics Depart</w:t>
+      </w:r>
+      <w:r>
+        <w:rPr>
+          <w:rStyle w:val="equation"/>
+          <w:rFonts w:eastAsia="Times New Roman"/>
+          <w:lang w:val="en"/>
+        </w:rPr>
+        <w:t xml:space="preserve">ment website: </w:t>
+      </w:r>
+      <w:hyperlink r:id="rId8" w:history="1">
         <w:r>
           <w:rPr>
             <w:rStyle w:val="Hyperlink"/>
@@ -9857,24 +7675,7 @@
           <w:rFonts w:eastAsia="Times New Roman"/>
           <w:lang w:val="en"/>
         </w:rPr>
-        <w:t xml:space="preserve">Links may be created within pages using anchors. Destination anchors in HTML documents may be specified either by </w:t>
-      </w:r>
-      <w:proofErr w:type="gramStart"/>
-      <w:r>
-        <w:rPr>
-          <w:rStyle w:val="equation"/>
-          <w:rFonts w:eastAsia="Times New Roman"/>
-          <w:lang w:val="en"/>
-        </w:rPr>
-        <w:t>th</w:t>
-      </w:r>
-      <w:r>
-        <w:rPr>
-          <w:rStyle w:val="equation"/>
-          <w:rFonts w:eastAsia="Times New Roman"/>
-          <w:lang w:val="en"/>
-        </w:rPr>
-        <w:t xml:space="preserve">e </w:t>
+        <w:t xml:space="preserve">Links may be created within pages using anchors. Destination anchors in HTML documents may be specified either by the </w:t>
       </w:r>
       <w:r>
         <w:rPr>
@@ -9884,7 +7685,6 @@
         </w:rPr>
         <w:t>a</w:t>
       </w:r>
-      <w:proofErr w:type="gramEnd"/>
       <w:r>
         <w:rPr>
           <w:rStyle w:val="equation"/>
@@ -9907,7 +7707,15 @@
           <w:rFonts w:eastAsia="Times New Roman"/>
           <w:lang w:val="en"/>
         </w:rPr>
-        <w:t xml:space="preserve">attribute), or by any other element (naming with the </w:t>
+        <w:t>attrib</w:t>
+      </w:r>
+      <w:r>
+        <w:rPr>
+          <w:rStyle w:val="equation"/>
+          <w:rFonts w:eastAsia="Times New Roman"/>
+          <w:lang w:val="en"/>
+        </w:rPr>
+        <w:t xml:space="preserve">ute), or by any other element (naming with the </w:t>
       </w:r>
       <w:r>
         <w:rPr>
@@ -9923,16 +7731,7 @@
           <w:rFonts w:eastAsia="Times New Roman"/>
           <w:lang w:val="en"/>
         </w:rPr>
-        <w:t xml:space="preserve"> attribute). Here is a link to the first section created using </w:t>
-      </w:r>
-      <w:proofErr w:type="gramStart"/>
-      <w:r>
-        <w:rPr>
-          <w:rStyle w:val="equation"/>
-          <w:rFonts w:eastAsia="Times New Roman"/>
-          <w:lang w:val="en"/>
-        </w:rPr>
-        <w:t xml:space="preserve">the </w:t>
+        <w:t xml:space="preserve"> attribute). Here is a link to the first section created using the </w:t>
       </w:r>
       <w:r>
         <w:rPr>
@@ -9942,7 +7741,6 @@
         </w:rPr>
         <w:t>a</w:t>
       </w:r>
-      <w:proofErr w:type="gramEnd"/>
       <w:r>
         <w:rPr>
           <w:rStyle w:val="equation"/>
@@ -9981,15 +7779,7 @@
           <w:rFonts w:eastAsia="Times New Roman"/>
           <w:lang w:val="en"/>
         </w:rPr>
-        <w:t>Here is a link to the third section create</w:t>
-      </w:r>
-      <w:r>
-        <w:rPr>
-          <w:rStyle w:val="equation"/>
-          <w:rFonts w:eastAsia="Times New Roman"/>
-          <w:lang w:val="en"/>
-        </w:rPr>
-        <w:t xml:space="preserve">d by naming with the </w:t>
+        <w:t xml:space="preserve">Here is a link to the third section created by naming with the </w:t>
       </w:r>
       <w:r>
         <w:rPr>
@@ -10059,17 +7849,8 @@
           <w:rFonts w:eastAsia="Times New Roman"/>
           <w:lang w:val="en"/>
         </w:rPr>
-        <w:t>The numbered equation entered previously can be cross-referen</w:t>
-      </w:r>
-      <w:r>
-        <w:rPr>
-          <w:rStyle w:val="equation"/>
-          <w:rFonts w:eastAsia="Times New Roman"/>
-          <w:lang w:val="en"/>
-        </w:rPr>
-        <w:t xml:space="preserve">ced using the link argument to </w:t>
-      </w:r>
-      <w:proofErr w:type="spellStart"/>
+        <w:t xml:space="preserve">The numbered equation entered previously can be cross-referenced using the link argument to </w:t>
+      </w:r>
       <w:r>
         <w:rPr>
           <w:rStyle w:val="equation"/>
@@ -10078,14 +7859,21 @@
         </w:rPr>
         <w:t>hwrite</w:t>
       </w:r>
-      <w:proofErr w:type="spellEnd"/>
-      <w:r>
-        <w:rPr>
-          <w:rStyle w:val="equation"/>
-          <w:rFonts w:eastAsia="Times New Roman"/>
-          <w:lang w:val="en"/>
-        </w:rPr>
-        <w:t xml:space="preserve">. That equation is equation 1 at present. Here is the link to the equation: </w:t>
+      <w:r>
+        <w:rPr>
+          <w:rStyle w:val="equation"/>
+          <w:rFonts w:eastAsia="Times New Roman"/>
+          <w:lang w:val="en"/>
+        </w:rPr>
+        <w:t>. That</w:t>
+      </w:r>
+      <w:r>
+        <w:rPr>
+          <w:rStyle w:val="equation"/>
+          <w:rFonts w:eastAsia="Times New Roman"/>
+          <w:lang w:val="en"/>
+        </w:rPr>
+        <w:t xml:space="preserve"> equation is equation 1 at present. Here is the link to the equation: </w:t>
       </w:r>
       <w:hyperlink w:anchor="equation1" w:history="1">
         <w:r>
@@ -10133,7 +7921,15 @@
           <w:rFonts w:eastAsia="Times New Roman"/>
           <w:lang w:val="en"/>
         </w:rPr>
-        <w:t xml:space="preserve"> attribute. Here is a link to that graph: </w:t>
+        <w:t xml:space="preserve"> </w:t>
+      </w:r>
+      <w:r>
+        <w:rPr>
+          <w:rStyle w:val="equation"/>
+          <w:rFonts w:eastAsia="Times New Roman"/>
+          <w:lang w:val="en"/>
+        </w:rPr>
+        <w:t xml:space="preserve">attribute. Here is a link to that graph: </w:t>
       </w:r>
       <w:hyperlink w:anchor="catsSVG" w:history="1">
         <w:r>
@@ -10181,20 +7977,9 @@
           <w:szCs w:val="15"/>
           <w:lang w:val="en"/>
         </w:rPr>
-        <w:t xml:space="preserve">(Page generated on Thu Dec 01 15:11:23 </w:t>
-      </w:r>
-      <w:r>
-        <w:rPr>
-          <w:rStyle w:val="equation"/>
-          <w:rFonts w:eastAsia="Times New Roman"/>
-          <w:sz w:val="15"/>
-          <w:szCs w:val="15"/>
-          <w:lang w:val="en"/>
-        </w:rPr>
-        <w:t xml:space="preserve">2011 by </w:t>
-      </w:r>
-      <w:hyperlink r:id="rId15" w:history="1">
-        <w:proofErr w:type="spellStart"/>
+        <w:t xml:space="preserve">(Page generated on Thu Jan 19 19:51:15 2012 by </w:t>
+      </w:r>
+      <w:hyperlink r:id="rId9" w:history="1">
         <w:r>
           <w:rPr>
             <w:rStyle w:val="Hyperlink"/>
@@ -10205,7 +7990,6 @@
           </w:rPr>
           <w:t>hwriter</w:t>
         </w:r>
-        <w:proofErr w:type="spellEnd"/>
       </w:hyperlink>
       <w:r>
         <w:rPr>
@@ -10693,7 +8477,7 @@
     <w:uiPriority w:val="99"/>
     <w:semiHidden/>
     <w:unhideWhenUsed/>
-    <w:rsid w:val="00540E86"/>
+    <w:rsid w:val="0009226A"/>
     <w:rPr>
       <w:rFonts w:ascii="Tahoma" w:hAnsi="Tahoma" w:cs="Tahoma"/>
       <w:sz w:val="16"/>
@@ -10706,38 +8490,11 @@
     <w:link w:val="BalloonText"/>
     <w:uiPriority w:val="99"/>
     <w:semiHidden/>
-    <w:rsid w:val="00540E86"/>
+    <w:rsid w:val="0009226A"/>
     <w:rPr>
       <w:rFonts w:ascii="Tahoma" w:eastAsiaTheme="minorEastAsia" w:hAnsi="Tahoma" w:cs="Tahoma"/>
       <w:sz w:val="16"/>
       <w:szCs w:val="16"/>
-    </w:rPr>
-  </w:style>
-  <w:style w:type="paragraph" w:customStyle="1" w:styleId="MTDisplayEquation">
-    <w:name w:val="MTDisplayEquation"/>
-    <w:basedOn w:val="Normal"/>
-    <w:next w:val="Normal"/>
-    <w:link w:val="MTDisplayEquationChar"/>
-    <w:rsid w:val="00540E86"/>
-    <w:pPr>
-      <w:tabs>
-        <w:tab w:val="center" w:pos="4520"/>
-        <w:tab w:val="right" w:pos="9020"/>
-      </w:tabs>
-      <w:jc w:val="center"/>
-    </w:pPr>
-    <w:rPr>
-      <w:rFonts w:eastAsia="Times New Roman"/>
-    </w:rPr>
-  </w:style>
-  <w:style w:type="character" w:customStyle="1" w:styleId="MTDisplayEquationChar">
-    <w:name w:val="MTDisplayEquation Char"/>
-    <w:basedOn w:val="DefaultParagraphFont"/>
-    <w:link w:val="MTDisplayEquation"/>
-    <w:rsid w:val="00540E86"/>
-    <w:rPr>
-      <w:sz w:val="24"/>
-      <w:szCs w:val="24"/>
     </w:rPr>
   </w:style>
 </w:styles>
@@ -11208,7 +8965,7 @@
     <w:uiPriority w:val="99"/>
     <w:semiHidden/>
     <w:unhideWhenUsed/>
-    <w:rsid w:val="00540E86"/>
+    <w:rsid w:val="0009226A"/>
     <w:rPr>
       <w:rFonts w:ascii="Tahoma" w:hAnsi="Tahoma" w:cs="Tahoma"/>
       <w:sz w:val="16"/>
@@ -11221,38 +8978,11 @@
     <w:link w:val="BalloonText"/>
     <w:uiPriority w:val="99"/>
     <w:semiHidden/>
-    <w:rsid w:val="00540E86"/>
+    <w:rsid w:val="0009226A"/>
     <w:rPr>
       <w:rFonts w:ascii="Tahoma" w:eastAsiaTheme="minorEastAsia" w:hAnsi="Tahoma" w:cs="Tahoma"/>
       <w:sz w:val="16"/>
       <w:szCs w:val="16"/>
-    </w:rPr>
-  </w:style>
-  <w:style w:type="paragraph" w:customStyle="1" w:styleId="MTDisplayEquation">
-    <w:name w:val="MTDisplayEquation"/>
-    <w:basedOn w:val="Normal"/>
-    <w:next w:val="Normal"/>
-    <w:link w:val="MTDisplayEquationChar"/>
-    <w:rsid w:val="00540E86"/>
-    <w:pPr>
-      <w:tabs>
-        <w:tab w:val="center" w:pos="4520"/>
-        <w:tab w:val="right" w:pos="9020"/>
-      </w:tabs>
-      <w:jc w:val="center"/>
-    </w:pPr>
-    <w:rPr>
-      <w:rFonts w:eastAsia="Times New Roman"/>
-    </w:rPr>
-  </w:style>
-  <w:style w:type="character" w:customStyle="1" w:styleId="MTDisplayEquationChar">
-    <w:name w:val="MTDisplayEquation Char"/>
-    <w:basedOn w:val="DefaultParagraphFont"/>
-    <w:link w:val="MTDisplayEquation"/>
-    <w:rsid w:val="00540E86"/>
-    <w:rPr>
-      <w:sz w:val="24"/>
-      <w:szCs w:val="24"/>
     </w:rPr>
   </w:style>
 </w:styles>

</xml_diff>